<commit_message>
Mais Progressos no documento
</commit_message>
<xml_diff>
--- a/docs/DocumentoEtapa2.docx
+++ b/docs/DocumentoEtapa2.docx
@@ -237,9 +237,11 @@
           </wp:anchor>
         </w:drawing>
       </w:r>
+      <w:proofErr w:type="spellStart"/>
       <w:r>
         <w:t>CicloDias</w:t>
       </w:r>
+      <w:proofErr w:type="spellEnd"/>
     </w:p>
     <w:p>
       <w:pPr>
@@ -529,8 +531,17 @@
           <w:rFonts w:ascii="Trebuchet MS" w:eastAsia="Trebuchet MS" w:hAnsi="Trebuchet MS" w:cs="Trebuchet MS"/>
           <w:color w:val="000000"/>
         </w:rPr>
-        <w:t>Conta Github</w:t>
-      </w:r>
+        <w:t xml:space="preserve">Conta </w:t>
+      </w:r>
+      <w:proofErr w:type="spellStart"/>
+      <w:r>
+        <w:rPr>
+          <w:rFonts w:ascii="Trebuchet MS" w:eastAsia="Trebuchet MS" w:hAnsi="Trebuchet MS" w:cs="Trebuchet MS"/>
+          <w:color w:val="000000"/>
+        </w:rPr>
+        <w:t>Github</w:t>
+      </w:r>
+      <w:proofErr w:type="spellEnd"/>
       <w:r>
         <w:rPr>
           <w:rFonts w:ascii="Trebuchet MS" w:eastAsia="Trebuchet MS" w:hAnsi="Trebuchet MS" w:cs="Trebuchet MS"/>
@@ -642,7 +653,25 @@
           <w:color w:val="000000"/>
           <w:szCs w:val="24"/>
         </w:rPr>
-        <w:t xml:space="preserve">Conta Jira </w:t>
+        <w:t xml:space="preserve">Conta </w:t>
+      </w:r>
+      <w:proofErr w:type="spellStart"/>
+      <w:r>
+        <w:rPr>
+          <w:rFonts w:ascii="Trebuchet MS" w:eastAsia="Trebuchet MS" w:hAnsi="Trebuchet MS" w:cs="Trebuchet MS"/>
+          <w:color w:val="000000"/>
+          <w:szCs w:val="24"/>
+        </w:rPr>
+        <w:t>Jira</w:t>
+      </w:r>
+      <w:proofErr w:type="spellEnd"/>
+      <w:r>
+        <w:rPr>
+          <w:rFonts w:ascii="Trebuchet MS" w:eastAsia="Trebuchet MS" w:hAnsi="Trebuchet MS" w:cs="Trebuchet MS"/>
+          <w:color w:val="000000"/>
+          <w:szCs w:val="24"/>
+        </w:rPr>
+        <w:t xml:space="preserve"> </w:t>
       </w:r>
       <w:r>
         <w:rPr>
@@ -3157,7 +3186,15 @@
         <w:t xml:space="preserve">ano do </w:t>
       </w:r>
       <w:r>
-        <w:t>Curso TeSP de Programação de Sistemas de Informação do Instituto Politécnico de Leiria, foi criado o projeto “</w:t>
+        <w:t xml:space="preserve">Curso </w:t>
+      </w:r>
+      <w:proofErr w:type="spellStart"/>
+      <w:r>
+        <w:t>TeSP</w:t>
+      </w:r>
+      <w:proofErr w:type="spellEnd"/>
+      <w:r>
+        <w:t xml:space="preserve"> de Programação de Sistemas de Informação do Instituto Politécnico de Leiria, foi criado o projeto “</w:t>
       </w:r>
       <w:r>
         <w:t>Ciclodias</w:t>
@@ -3217,7 +3254,15 @@
     </w:p>
     <w:p>
       <w:r>
-        <w:t xml:space="preserve">O projeto CicloDias é um </w:t>
+        <w:t xml:space="preserve">O projeto </w:t>
+      </w:r>
+      <w:proofErr w:type="spellStart"/>
+      <w:r>
+        <w:t>CicloDias</w:t>
+      </w:r>
+      <w:proofErr w:type="spellEnd"/>
+      <w:r>
+        <w:t xml:space="preserve"> é um </w:t>
       </w:r>
       <w:r>
         <w:t xml:space="preserve">sistema </w:t>
@@ -3235,7 +3280,15 @@
         <w:t>, mostrando-lhe informações essenciais, como a distância e velocidades</w:t>
       </w:r>
       <w:r>
-        <w:t>, complementado com a gravação do percurso realizado utilizando a API Mapbox para gerar a rota d</w:t>
+        <w:t xml:space="preserve">, complementado com a gravação do percurso realizado utilizando a API </w:t>
+      </w:r>
+      <w:proofErr w:type="spellStart"/>
+      <w:r>
+        <w:t>Mapbox</w:t>
+      </w:r>
+      <w:proofErr w:type="spellEnd"/>
+      <w:r>
+        <w:t xml:space="preserve"> para gerar a rota d</w:t>
       </w:r>
       <w:r>
         <w:t>o mesmo</w:t>
@@ -3654,7 +3707,15 @@
     </w:p>
     <w:p>
       <w:r>
-        <w:t>Implementámos o código base para termos acesso a todos os botões e caixas de texto no código em todas as activitys necessárias.</w:t>
+        <w:t xml:space="preserve">Implementámos o código base para termos acesso a todos os botões e caixas de texto no código em todas as </w:t>
+      </w:r>
+      <w:proofErr w:type="spellStart"/>
+      <w:r>
+        <w:t>activitys</w:t>
+      </w:r>
+      <w:proofErr w:type="spellEnd"/>
+      <w:r>
+        <w:t xml:space="preserve"> necessárias.</w:t>
       </w:r>
     </w:p>
     <w:p>
@@ -3698,22 +3759,62 @@
     </w:p>
     <w:p>
       <w:r>
-        <w:t>Logo a seguir implementámos o código para criarmos sessões de treino, mas sem enviarmos ainda a rota e o array de velocidade para desenhar o gráfico.</w:t>
-      </w:r>
-    </w:p>
-    <w:p>
-      <w:r>
-        <w:t xml:space="preserve"> Fizemos bastantes otimizações e correções no projeto a partir deste ponto, para que a aplicação não fosse abaixo a guardar os dados, ou quando se criava duas sessões de treino os dados dessem reset.</w:t>
-      </w:r>
-    </w:p>
-    <w:p>
-      <w:r>
-        <w:t>Implementámos uma toolbar alternativa para acolher diferentes ícones conforme a necessidade.</w:t>
-      </w:r>
-    </w:p>
-    <w:p>
-      <w:r>
-        <w:t>Implementámos a recycler view com todos os treinos feitos pelo utilizador, esta é carregada quando o utilizador faz login na aplicação.</w:t>
+        <w:t xml:space="preserve">Logo a seguir implementámos o código para criarmos sessões de treino, mas sem enviarmos ainda a rota e o </w:t>
+      </w:r>
+      <w:proofErr w:type="spellStart"/>
+      <w:r>
+        <w:t>array</w:t>
+      </w:r>
+      <w:proofErr w:type="spellEnd"/>
+      <w:r>
+        <w:t xml:space="preserve"> de velocidade para desenhar o gráfico.</w:t>
+      </w:r>
+    </w:p>
+    <w:p>
+      <w:r>
+        <w:t xml:space="preserve"> Fizemos bastantes otimizações e correções no projeto a partir deste ponto, para que a aplicação não fosse abaixo a guardar os dados, ou quando se criava duas sessões de treino os dados dessem </w:t>
+      </w:r>
+      <w:proofErr w:type="spellStart"/>
+      <w:r>
+        <w:t>reset</w:t>
+      </w:r>
+      <w:proofErr w:type="spellEnd"/>
+      <w:r>
+        <w:t>.</w:t>
+      </w:r>
+    </w:p>
+    <w:p>
+      <w:r>
+        <w:t xml:space="preserve">Implementámos uma </w:t>
+      </w:r>
+      <w:proofErr w:type="spellStart"/>
+      <w:r>
+        <w:t>toolbar</w:t>
+      </w:r>
+      <w:proofErr w:type="spellEnd"/>
+      <w:r>
+        <w:t xml:space="preserve"> alternativa para acolher diferentes ícones conforme a necessidade.</w:t>
+      </w:r>
+    </w:p>
+    <w:p>
+      <w:r>
+        <w:t xml:space="preserve">Implementámos a </w:t>
+      </w:r>
+      <w:proofErr w:type="spellStart"/>
+      <w:r>
+        <w:t>recycler</w:t>
+      </w:r>
+      <w:proofErr w:type="spellEnd"/>
+      <w:r>
+        <w:t xml:space="preserve"> </w:t>
+      </w:r>
+      <w:proofErr w:type="spellStart"/>
+      <w:r>
+        <w:t>view</w:t>
+      </w:r>
+      <w:proofErr w:type="spellEnd"/>
+      <w:r>
+        <w:t xml:space="preserve"> com todos os treinos feitos pelo utilizador, esta é carregada quando o utilizador faz login na aplicação.</w:t>
       </w:r>
     </w:p>
     <w:p>
@@ -3723,7 +3824,15 @@
     </w:p>
     <w:p>
       <w:r>
-        <w:t>Implementou-se mais na fase final os treinos a enviar a rota e o array de velocidade</w:t>
+        <w:t xml:space="preserve">Implementou-se mais na fase final os treinos a enviar a rota e o </w:t>
+      </w:r>
+      <w:proofErr w:type="spellStart"/>
+      <w:r>
+        <w:t>array</w:t>
+      </w:r>
+      <w:proofErr w:type="spellEnd"/>
+      <w:r>
+        <w:t xml:space="preserve"> de velocidade</w:t>
       </w:r>
       <w:r>
         <w:t>s</w:t>
@@ -3749,7 +3858,15 @@
     </w:p>
     <w:p>
       <w:r>
-        <w:t>Implementou-se o Mosquitto na aplicação para enviar notificações ao utilizador quando alguém interagir com as suas publicações ou quando alguém bater algum recorde do TOP 10 (Website).</w:t>
+        <w:t xml:space="preserve">Implementou-se o </w:t>
+      </w:r>
+      <w:proofErr w:type="spellStart"/>
+      <w:r>
+        <w:t>Mosquitto</w:t>
+      </w:r>
+      <w:proofErr w:type="spellEnd"/>
+      <w:r>
+        <w:t xml:space="preserve"> na aplicação para enviar notificações ao utilizador quando alguém interagir com as suas publicações ou quando alguém bater algum recorde do TOP 10 (Website).</w:t>
       </w:r>
       <w:r>
         <w:br w:type="page"/>
@@ -3792,7 +3909,15 @@
     </w:p>
     <w:p>
       <w:r>
-        <w:t>T2 – Realização dos Mockups para Android</w:t>
+        <w:t xml:space="preserve">T2 – Realização dos </w:t>
+      </w:r>
+      <w:proofErr w:type="spellStart"/>
+      <w:r>
+        <w:t>Mockups</w:t>
+      </w:r>
+      <w:proofErr w:type="spellEnd"/>
+      <w:r>
+        <w:t xml:space="preserve"> para Android</w:t>
       </w:r>
       <w:r>
         <w:t>;</w:t>
@@ -3860,6 +3985,7 @@
       <w:r>
         <w:t xml:space="preserve">T8 – Código para visualização do mapa em um </w:t>
       </w:r>
+      <w:proofErr w:type="spellStart"/>
       <w:r>
         <w:rPr>
           <w:i/>
@@ -3867,6 +3993,7 @@
         </w:rPr>
         <w:t>fragment</w:t>
       </w:r>
+      <w:proofErr w:type="spellEnd"/>
       <w:r>
         <w:rPr>
           <w:i/>
@@ -3883,7 +4010,15 @@
         <w:t xml:space="preserve">T9 – Código </w:t>
       </w:r>
       <w:r>
-        <w:t>da MainPage para a visualização dos percursos mais recentes realizados pelo utilizador</w:t>
+        <w:t xml:space="preserve">da </w:t>
+      </w:r>
+      <w:proofErr w:type="spellStart"/>
+      <w:r>
+        <w:t>MainPage</w:t>
+      </w:r>
+      <w:proofErr w:type="spellEnd"/>
+      <w:r>
+        <w:t xml:space="preserve"> para a visualização dos percursos mais recentes realizados pelo utilizador</w:t>
       </w:r>
       <w:r>
         <w:t>;</w:t>
@@ -3968,7 +4103,15 @@
     </w:p>
     <w:p>
       <w:r>
-        <w:t>T14 – Implementação do Mosquitto no projeto para as notificações</w:t>
+        <w:t xml:space="preserve">T14 – Implementação do </w:t>
+      </w:r>
+      <w:proofErr w:type="spellStart"/>
+      <w:r>
+        <w:t>Mosquitto</w:t>
+      </w:r>
+      <w:proofErr w:type="spellEnd"/>
+      <w:r>
+        <w:t xml:space="preserve"> no projeto para as notificações</w:t>
       </w:r>
     </w:p>
     <w:p>
@@ -3986,267 +4129,6 @@
       </w:r>
       <w:r>
         <w:t>;</w:t>
-      </w:r>
-    </w:p>
-    <w:p/>
-    <w:p>
-      <w:pPr>
-        <w:pStyle w:val="Ttulo2"/>
-      </w:pPr>
-      <w:bookmarkStart w:id="7" w:name="_Toc87024413"/>
-      <w:r>
-        <w:t>Calendarização e distribuição</w:t>
-      </w:r>
-      <w:bookmarkEnd w:id="7"/>
-      <w:r>
-        <w:t xml:space="preserve"> das tarefas</w:t>
-      </w:r>
-    </w:p>
-    <w:p>
-      <w:r>
-        <w:t>T1 – 1 semana</w:t>
-      </w:r>
-      <w:r>
-        <w:t xml:space="preserve"> – ambos os membros</w:t>
-      </w:r>
-      <w:r>
-        <w:t>;</w:t>
-      </w:r>
-    </w:p>
-    <w:p>
-      <w:r>
-        <w:t xml:space="preserve">T2 – </w:t>
-      </w:r>
-      <w:r>
-        <w:t>2 dias</w:t>
-      </w:r>
-      <w:r>
-        <w:t xml:space="preserve"> </w:t>
-      </w:r>
-      <w:r>
-        <w:t>– ambos os membros</w:t>
-      </w:r>
-      <w:r>
-        <w:t>;</w:t>
-      </w:r>
-    </w:p>
-    <w:p>
-      <w:r>
-        <w:t>T3 – 1 semana</w:t>
-      </w:r>
-      <w:r>
-        <w:t xml:space="preserve"> – Gabriel Silva</w:t>
-      </w:r>
-      <w:r>
-        <w:t>;</w:t>
-      </w:r>
-    </w:p>
-    <w:p>
-      <w:r>
-        <w:t xml:space="preserve">T4 – </w:t>
-      </w:r>
-      <w:r>
-        <w:t>2</w:t>
-      </w:r>
-      <w:r>
-        <w:t xml:space="preserve"> semana</w:t>
-      </w:r>
-      <w:r>
-        <w:t>s</w:t>
-      </w:r>
-      <w:r>
-        <w:t xml:space="preserve"> – Iuri Carrasqueiro</w:t>
-      </w:r>
-      <w:r>
-        <w:t>;</w:t>
-      </w:r>
-      <w:r>
-        <w:t xml:space="preserve"> </w:t>
-      </w:r>
-    </w:p>
-    <w:p>
-      <w:r>
-        <w:t xml:space="preserve">T5 – </w:t>
-      </w:r>
-      <w:r>
-        <w:t>1</w:t>
-      </w:r>
-      <w:r>
-        <w:t xml:space="preserve"> semana </w:t>
-      </w:r>
-      <w:r>
-        <w:t>– Gabriel Silva</w:t>
-      </w:r>
-      <w:r>
-        <w:t>;</w:t>
-      </w:r>
-    </w:p>
-    <w:p>
-      <w:r>
-        <w:lastRenderedPageBreak/>
-        <w:t xml:space="preserve">T6 – </w:t>
-      </w:r>
-      <w:r>
-        <w:t>1</w:t>
-      </w:r>
-      <w:r>
-        <w:t xml:space="preserve"> semana</w:t>
-      </w:r>
-      <w:r>
-        <w:t xml:space="preserve"> – Gabriel Silva</w:t>
-      </w:r>
-      <w:r>
-        <w:t>;</w:t>
-      </w:r>
-    </w:p>
-    <w:p>
-      <w:r>
-        <w:t xml:space="preserve">T7 – </w:t>
-      </w:r>
-      <w:r>
-        <w:t>2</w:t>
-      </w:r>
-      <w:r>
-        <w:t xml:space="preserve"> semanas</w:t>
-      </w:r>
-      <w:r>
-        <w:t xml:space="preserve"> </w:t>
-      </w:r>
-      <w:r>
-        <w:t>– Iuri Carrasqueiro</w:t>
-      </w:r>
-      <w:r>
-        <w:t>;</w:t>
-      </w:r>
-      <w:r>
-        <w:tab/>
-      </w:r>
-    </w:p>
-    <w:p>
-      <w:r>
-        <w:t xml:space="preserve">T8 – </w:t>
-      </w:r>
-      <w:r>
-        <w:t>1</w:t>
-      </w:r>
-      <w:r>
-        <w:t xml:space="preserve"> semana</w:t>
-      </w:r>
-      <w:r>
-        <w:t xml:space="preserve"> </w:t>
-      </w:r>
-      <w:r>
-        <w:t>–</w:t>
-      </w:r>
-      <w:r>
-        <w:t xml:space="preserve"> </w:t>
-      </w:r>
-      <w:r>
-        <w:t>Iuri Carrasqueiro</w:t>
-      </w:r>
-      <w:r>
-        <w:t>;</w:t>
-      </w:r>
-    </w:p>
-    <w:p>
-      <w:r>
-        <w:t>T9 – 1 semana</w:t>
-      </w:r>
-      <w:r>
-        <w:t xml:space="preserve"> </w:t>
-      </w:r>
-      <w:r>
-        <w:t>– Gabriel Silva</w:t>
-      </w:r>
-      <w:r>
-        <w:t>;</w:t>
-      </w:r>
-    </w:p>
-    <w:p>
-      <w:r>
-        <w:t xml:space="preserve">T10 – </w:t>
-      </w:r>
-      <w:r>
-        <w:t>1</w:t>
-      </w:r>
-      <w:r>
-        <w:t xml:space="preserve"> semanas </w:t>
-      </w:r>
-      <w:r>
-        <w:t>– ambos os membros</w:t>
-      </w:r>
-      <w:r>
-        <w:t>;</w:t>
-      </w:r>
-    </w:p>
-    <w:p>
-      <w:r>
-        <w:t xml:space="preserve">T11 – </w:t>
-      </w:r>
-      <w:r>
-        <w:t>1</w:t>
-      </w:r>
-      <w:r>
-        <w:t xml:space="preserve"> semanas</w:t>
-      </w:r>
-      <w:r>
-        <w:t xml:space="preserve"> - ambos os membros</w:t>
-      </w:r>
-      <w:r>
-        <w:t>;</w:t>
-      </w:r>
-    </w:p>
-    <w:p>
-      <w:r>
-        <w:t xml:space="preserve">T12 – </w:t>
-      </w:r>
-      <w:r>
-        <w:t>3</w:t>
-      </w:r>
-      <w:r>
-        <w:t xml:space="preserve"> semanas</w:t>
-      </w:r>
-      <w:r>
-        <w:t xml:space="preserve"> - ambos os membros</w:t>
-      </w:r>
-      <w:r>
-        <w:t>;</w:t>
-      </w:r>
-    </w:p>
-    <w:p>
-      <w:r>
-        <w:t xml:space="preserve">T13 – </w:t>
-      </w:r>
-      <w:r>
-        <w:t>3</w:t>
-      </w:r>
-      <w:r>
-        <w:t xml:space="preserve"> semana</w:t>
-      </w:r>
-      <w:r>
-        <w:t>s</w:t>
-      </w:r>
-      <w:r>
-        <w:t xml:space="preserve"> - ambos os membros</w:t>
-      </w:r>
-      <w:r>
-        <w:t>;</w:t>
-      </w:r>
-    </w:p>
-    <w:p>
-      <w:r>
-        <w:t>T14 – 1 semana –</w:t>
-      </w:r>
-      <w:r>
-        <w:t xml:space="preserve"> Iuri Carrasqueiro</w:t>
-      </w:r>
-      <w:r>
-        <w:t>;</w:t>
-      </w:r>
-    </w:p>
-    <w:p>
-      <w:r>
-        <w:t>T15 – 1 semana – Gabriel Silva;</w:t>
       </w:r>
     </w:p>
     <w:p>
@@ -4261,6 +4143,276 @@
     </w:p>
     <w:p>
       <w:pPr>
+        <w:pStyle w:val="Ttulo2"/>
+      </w:pPr>
+      <w:bookmarkStart w:id="7" w:name="_Toc87024413"/>
+      <w:r>
+        <w:lastRenderedPageBreak/>
+        <w:t>Calendarização e distribuição</w:t>
+      </w:r>
+      <w:bookmarkEnd w:id="7"/>
+      <w:r>
+        <w:t xml:space="preserve"> das tarefas</w:t>
+      </w:r>
+    </w:p>
+    <w:p>
+      <w:r>
+        <w:t>T1 – 1 semana</w:t>
+      </w:r>
+      <w:r>
+        <w:t xml:space="preserve"> – ambos os membros</w:t>
+      </w:r>
+      <w:r>
+        <w:t>;</w:t>
+      </w:r>
+    </w:p>
+    <w:p>
+      <w:r>
+        <w:t xml:space="preserve">T2 – </w:t>
+      </w:r>
+      <w:r>
+        <w:t>2 dias</w:t>
+      </w:r>
+      <w:r>
+        <w:t xml:space="preserve"> </w:t>
+      </w:r>
+      <w:r>
+        <w:t>– ambos os membros</w:t>
+      </w:r>
+      <w:r>
+        <w:t>;</w:t>
+      </w:r>
+    </w:p>
+    <w:p>
+      <w:r>
+        <w:t>T3 – 1 semana</w:t>
+      </w:r>
+      <w:r>
+        <w:t xml:space="preserve"> – Gabriel Silva</w:t>
+      </w:r>
+      <w:r>
+        <w:t>;</w:t>
+      </w:r>
+    </w:p>
+    <w:p>
+      <w:r>
+        <w:t xml:space="preserve">T4 – </w:t>
+      </w:r>
+      <w:r>
+        <w:t>2</w:t>
+      </w:r>
+      <w:r>
+        <w:t xml:space="preserve"> semana</w:t>
+      </w:r>
+      <w:r>
+        <w:t>s</w:t>
+      </w:r>
+      <w:r>
+        <w:t xml:space="preserve"> – Iuri Carrasqueiro</w:t>
+      </w:r>
+      <w:r>
+        <w:t>;</w:t>
+      </w:r>
+      <w:r>
+        <w:t xml:space="preserve"> </w:t>
+      </w:r>
+    </w:p>
+    <w:p>
+      <w:r>
+        <w:t xml:space="preserve">T5 – </w:t>
+      </w:r>
+      <w:r>
+        <w:t>1</w:t>
+      </w:r>
+      <w:r>
+        <w:t xml:space="preserve"> semana </w:t>
+      </w:r>
+      <w:r>
+        <w:t>– Gabriel Silva</w:t>
+      </w:r>
+      <w:r>
+        <w:t>;</w:t>
+      </w:r>
+    </w:p>
+    <w:p>
+      <w:r>
+        <w:t xml:space="preserve">T6 – </w:t>
+      </w:r>
+      <w:r>
+        <w:t>1</w:t>
+      </w:r>
+      <w:r>
+        <w:t xml:space="preserve"> semana</w:t>
+      </w:r>
+      <w:r>
+        <w:t xml:space="preserve"> – Gabriel Silva</w:t>
+      </w:r>
+      <w:r>
+        <w:t>;</w:t>
+      </w:r>
+    </w:p>
+    <w:p>
+      <w:r>
+        <w:t xml:space="preserve">T7 – </w:t>
+      </w:r>
+      <w:r>
+        <w:t>2</w:t>
+      </w:r>
+      <w:r>
+        <w:t xml:space="preserve"> semanas</w:t>
+      </w:r>
+      <w:r>
+        <w:t xml:space="preserve"> </w:t>
+      </w:r>
+      <w:r>
+        <w:t>– Iuri Carrasqueiro</w:t>
+      </w:r>
+      <w:r>
+        <w:t>;</w:t>
+      </w:r>
+      <w:r>
+        <w:tab/>
+      </w:r>
+    </w:p>
+    <w:p>
+      <w:r>
+        <w:t xml:space="preserve">T8 – </w:t>
+      </w:r>
+      <w:r>
+        <w:t>1</w:t>
+      </w:r>
+      <w:r>
+        <w:t xml:space="preserve"> semana</w:t>
+      </w:r>
+      <w:r>
+        <w:t xml:space="preserve"> </w:t>
+      </w:r>
+      <w:r>
+        <w:t>–</w:t>
+      </w:r>
+      <w:r>
+        <w:t xml:space="preserve"> </w:t>
+      </w:r>
+      <w:r>
+        <w:t>Iuri Carrasqueiro</w:t>
+      </w:r>
+      <w:r>
+        <w:t>;</w:t>
+      </w:r>
+    </w:p>
+    <w:p>
+      <w:r>
+        <w:t>T9 – 1 semana</w:t>
+      </w:r>
+      <w:r>
+        <w:t xml:space="preserve"> </w:t>
+      </w:r>
+      <w:r>
+        <w:t>– Gabriel Silva</w:t>
+      </w:r>
+      <w:r>
+        <w:t>;</w:t>
+      </w:r>
+    </w:p>
+    <w:p>
+      <w:r>
+        <w:t xml:space="preserve">T10 – </w:t>
+      </w:r>
+      <w:r>
+        <w:t>1</w:t>
+      </w:r>
+      <w:r>
+        <w:t xml:space="preserve"> semanas </w:t>
+      </w:r>
+      <w:r>
+        <w:t>– ambos os membros</w:t>
+      </w:r>
+      <w:r>
+        <w:t>;</w:t>
+      </w:r>
+    </w:p>
+    <w:p>
+      <w:r>
+        <w:t xml:space="preserve">T11 – </w:t>
+      </w:r>
+      <w:r>
+        <w:t>1</w:t>
+      </w:r>
+      <w:r>
+        <w:t xml:space="preserve"> semanas</w:t>
+      </w:r>
+      <w:r>
+        <w:t xml:space="preserve"> - ambos os membros</w:t>
+      </w:r>
+      <w:r>
+        <w:t>;</w:t>
+      </w:r>
+    </w:p>
+    <w:p>
+      <w:r>
+        <w:t xml:space="preserve">T12 – </w:t>
+      </w:r>
+      <w:r>
+        <w:t>3</w:t>
+      </w:r>
+      <w:r>
+        <w:t xml:space="preserve"> semanas</w:t>
+      </w:r>
+      <w:r>
+        <w:t xml:space="preserve"> - ambos os membros</w:t>
+      </w:r>
+      <w:r>
+        <w:t>;</w:t>
+      </w:r>
+    </w:p>
+    <w:p>
+      <w:r>
+        <w:t xml:space="preserve">T13 – </w:t>
+      </w:r>
+      <w:r>
+        <w:t>3</w:t>
+      </w:r>
+      <w:r>
+        <w:t xml:space="preserve"> semana</w:t>
+      </w:r>
+      <w:r>
+        <w:t>s</w:t>
+      </w:r>
+      <w:r>
+        <w:t xml:space="preserve"> - ambos os membros</w:t>
+      </w:r>
+      <w:r>
+        <w:t>;</w:t>
+      </w:r>
+    </w:p>
+    <w:p>
+      <w:r>
+        <w:t>T14 – 1 semana –</w:t>
+      </w:r>
+      <w:r>
+        <w:t xml:space="preserve"> Iuri Carrasqueiro</w:t>
+      </w:r>
+      <w:r>
+        <w:t>;</w:t>
+      </w:r>
+    </w:p>
+    <w:p>
+      <w:r>
+        <w:t>T15 – 1 semana – Gabriel Silva;</w:t>
+      </w:r>
+    </w:p>
+    <w:p>
+      <w:pPr>
+        <w:spacing w:after="200" w:line="276" w:lineRule="auto"/>
+        <w:ind w:firstLine="0"/>
+        <w:jc w:val="left"/>
+      </w:pPr>
+      <w:r>
+        <w:br w:type="page"/>
+      </w:r>
+    </w:p>
+    <w:p>
+      <w:pPr>
         <w:pStyle w:val="Ttulo1"/>
       </w:pPr>
       <w:r>
@@ -4281,10 +4433,110 @@
         <w:jc w:val="left"/>
       </w:pPr>
       <w:r>
-        <w:t>Para a utilização do mapa decidimos utilizar a API Mapbox, por ser utilizadas em muitas outras aplicações dentro do mesmo ramo</w:t>
+        <w:t xml:space="preserve">Para a utilização do mapa decidimos utilizar a API </w:t>
+      </w:r>
+      <w:proofErr w:type="spellStart"/>
+      <w:r>
+        <w:t>Mapbox</w:t>
+      </w:r>
+      <w:proofErr w:type="spellEnd"/>
+      <w:r>
+        <w:t>, por ser utilizada em muitas outras aplicações dentro do mesmo ramo</w:t>
+      </w:r>
+      <w:r>
+        <w:t xml:space="preserve">, </w:t>
+      </w:r>
+      <w:r>
+        <w:t xml:space="preserve">esta </w:t>
+      </w:r>
+      <w:r>
+        <w:t xml:space="preserve">tem também muitas </w:t>
+      </w:r>
+      <w:r>
+        <w:t xml:space="preserve">das </w:t>
+      </w:r>
+      <w:r>
+        <w:t>funcionalidades</w:t>
+      </w:r>
+      <w:r>
+        <w:t xml:space="preserve"> necessárias para o nosso projeto funcionar.</w:t>
+      </w:r>
+    </w:p>
+    <w:p>
+      <w:pPr>
+        <w:spacing w:after="200" w:line="276" w:lineRule="auto"/>
+        <w:ind w:firstLine="360"/>
+        <w:jc w:val="left"/>
+      </w:pPr>
+      <w:r>
+        <w:t>Utilizámos a biblioteca volley para comunicação com a API</w:t>
+      </w:r>
+      <w:r>
+        <w:t xml:space="preserve"> </w:t>
+      </w:r>
+      <w:r>
+        <w:t>esta era uma biblioteca de utilização obrigatória</w:t>
+      </w:r>
+      <w:r>
+        <w:t xml:space="preserve"> e não é muito difícil de se trabalhar.</w:t>
+      </w:r>
+    </w:p>
+    <w:p>
+      <w:pPr>
+        <w:spacing w:after="200" w:line="276" w:lineRule="auto"/>
+        <w:ind w:firstLine="360"/>
+        <w:jc w:val="left"/>
+      </w:pPr>
+      <w:r>
+        <w:t>Por fim para trabalharmos com as notificações em Android utilizámos a biblioteca</w:t>
+      </w:r>
+      <w:r>
+        <w:t xml:space="preserve"> Eclipse </w:t>
+      </w:r>
+      <w:proofErr w:type="spellStart"/>
+      <w:r>
+        <w:t>Paho</w:t>
+      </w:r>
+      <w:proofErr w:type="spellEnd"/>
+      <w:r>
+        <w:t xml:space="preserve"> Android </w:t>
+      </w:r>
+      <w:proofErr w:type="spellStart"/>
+      <w:r>
+        <w:t>Client</w:t>
+      </w:r>
+      <w:proofErr w:type="spellEnd"/>
+      <w:r>
+        <w:t xml:space="preserve"> (</w:t>
+      </w:r>
+      <w:proofErr w:type="spellStart"/>
+      <w:r>
+        <w:t>Mosquitto</w:t>
+      </w:r>
+      <w:proofErr w:type="spellEnd"/>
+      <w:r>
+        <w:t>)</w:t>
+      </w:r>
+      <w:r>
+        <w:t>,</w:t>
+      </w:r>
+      <w:r>
+        <w:t xml:space="preserve"> estas notificações aparecem para os utilizadores quando alguém reage </w:t>
+      </w:r>
+      <w:r>
+        <w:t>às</w:t>
+      </w:r>
+      <w:r>
+        <w:t xml:space="preserve"> suas publicações ou quando o recorde no TOP 10 do Website é ultrapassado</w:t>
+      </w:r>
+      <w:r>
+        <w:t xml:space="preserve"> (Distancia, Duração, Velocidade média)</w:t>
       </w:r>
       <w:r>
         <w:t>.</w:t>
+      </w:r>
+      <w:r>
+        <w:t xml:space="preserve"> </w:t>
       </w:r>
     </w:p>
     <w:p>
@@ -4384,7 +4636,39 @@
         <w:t>, havia funções que não eram executadas e haviam bugs, principalmente relativos ao mapa</w:t>
       </w:r>
       <w:r>
-        <w:t>, teve-se que dar override a algumas funções como (onBackPressed(), onResume() e onPause())</w:t>
+        <w:t xml:space="preserve">, teve-se que dar </w:t>
+      </w:r>
+      <w:proofErr w:type="spellStart"/>
+      <w:r>
+        <w:t>override</w:t>
+      </w:r>
+      <w:proofErr w:type="spellEnd"/>
+      <w:r>
+        <w:t xml:space="preserve"> a algumas funções como (</w:t>
+      </w:r>
+      <w:proofErr w:type="spellStart"/>
+      <w:r>
+        <w:t>onBackPressed</w:t>
+      </w:r>
+      <w:proofErr w:type="spellEnd"/>
+      <w:r>
+        <w:t xml:space="preserve">(), </w:t>
+      </w:r>
+      <w:proofErr w:type="spellStart"/>
+      <w:r>
+        <w:t>onResume</w:t>
+      </w:r>
+      <w:proofErr w:type="spellEnd"/>
+      <w:r>
+        <w:t xml:space="preserve">() e </w:t>
+      </w:r>
+      <w:proofErr w:type="spellStart"/>
+      <w:r>
+        <w:t>onPause</w:t>
+      </w:r>
+      <w:proofErr w:type="spellEnd"/>
+      <w:r>
+        <w:t>())</w:t>
       </w:r>
       <w:r>
         <w:t xml:space="preserve"> para resolver este problema</w:t>
@@ -4490,97 +4774,7 @@
       <w:r>
         <w:br w:type="page"/>
       </w:r>
-      <w:r>
-        <w:lastRenderedPageBreak/>
-        <w:t>Para ter a localização GPS, um mapa e a gravação do percurso, irá ser utilizado a API “MapBox”, onde incorpora estas funcionalidades. Decidimos utilizar esta API por ser mais completa que a API da Google no nosso contexto da aplicação.</w:t>
-      </w:r>
-    </w:p>
-    <w:p>
-      <w:r>
-        <w:t xml:space="preserve">O mapa irá ser incorporado como um </w:t>
-      </w:r>
-      <w:r>
-        <w:rPr>
-          <w:i/>
-          <w:iCs/>
-        </w:rPr>
-        <w:t>fragment</w:t>
-      </w:r>
-      <w:r>
-        <w:t xml:space="preserve"> para poder ser inserido em todas as </w:t>
-      </w:r>
-      <w:r>
-        <w:rPr>
-          <w:i/>
-          <w:iCs/>
-        </w:rPr>
-        <w:t>activities</w:t>
-      </w:r>
-      <w:r>
-        <w:t xml:space="preserve"> onde este é necessário, e todas as funções que necessitam de acesso à localização, irão estar numa </w:t>
-      </w:r>
-      <w:r>
-        <w:rPr>
-          <w:i/>
-          <w:iCs/>
-        </w:rPr>
-        <w:t>singletonclass</w:t>
-      </w:r>
-      <w:r>
-        <w:t xml:space="preserve"> para reduzir o número de pedidos de localização do dispositivo.</w:t>
-      </w:r>
-    </w:p>
-    <w:p>
-      <w:r>
-        <w:t xml:space="preserve">As sessões de treino realizadas pelo utilizador são apresentadas por um </w:t>
-      </w:r>
-      <w:r>
-        <w:rPr>
-          <w:i/>
-          <w:iCs/>
-        </w:rPr>
-        <w:t>RecyclerView</w:t>
-      </w:r>
-      <w:r>
-        <w:t>, permitindo a fácil apresentação de várias sessões.</w:t>
-      </w:r>
-    </w:p>
-    <w:p>
-      <w:r>
-        <w:t xml:space="preserve">A </w:t>
-      </w:r>
-      <w:r>
-        <w:rPr>
-          <w:i/>
-          <w:iCs/>
-        </w:rPr>
-        <w:t>Navbar</w:t>
-      </w:r>
-      <w:r>
-        <w:t xml:space="preserve"> só está apresentada nas </w:t>
-      </w:r>
-      <w:r>
-        <w:rPr>
-          <w:i/>
-          <w:iCs/>
-        </w:rPr>
-        <w:t>activities</w:t>
-      </w:r>
-      <w:r>
-        <w:t xml:space="preserve"> mencionadas, para não permitir o acesso a essas </w:t>
-      </w:r>
-      <w:r>
-        <w:rPr>
-          <w:i/>
-          <w:iCs/>
-        </w:rPr>
-        <w:t>activities</w:t>
-      </w:r>
-      <w:r>
-        <w:t xml:space="preserve"> no resto da aplicação, por exemplo, o utilizador não pode fazer alterações do perfil durante a realização do treino.</w:t>
-      </w:r>
-    </w:p>
-    <w:p/>
+    </w:p>
     <w:p>
       <w:pPr>
         <w:pStyle w:val="Titulo1"/>
@@ -4590,6 +4784,7 @@
         </w:numPr>
       </w:pPr>
       <w:r>
+        <w:lastRenderedPageBreak/>
         <w:t>Fontes</w:t>
       </w:r>
     </w:p>
@@ -7250,10 +7445,6 @@
 </file>
 
 <file path=customXml/item1.xml><?xml version="1.0" encoding="utf-8"?>
-<b:Sources xmlns:b="http://schemas.openxmlformats.org/officeDocument/2006/bibliography" xmlns="http://schemas.openxmlformats.org/officeDocument/2006/bibliography" SelectedStyle="\APA.XSL" StyleName="APA"/>
-</file>
-
-<file path=customXml/item2.xml><?xml version="1.0" encoding="utf-8"?>
 <MENU label="Campos" version="1">
   <NODE label="Novo Registo" type="NewCard" replaceValue="false">
     <FIELD label="Nº de Registo">
@@ -8497,16 +8688,20 @@
 </MENU>
 </file>
 
+<file path=customXml/item2.xml><?xml version="1.0" encoding="utf-8"?>
+<b:Sources xmlns:b="http://schemas.openxmlformats.org/officeDocument/2006/bibliography" xmlns="http://schemas.openxmlformats.org/officeDocument/2006/bibliography" SelectedStyle="\APA.XSL" StyleName="APA"/>
+</file>
+
 <file path=customXml/itemProps1.xml><?xml version="1.0" encoding="utf-8"?>
+<ds:datastoreItem xmlns:ds="http://schemas.openxmlformats.org/officeDocument/2006/customXml" ds:itemID="{5BE40977-15C1-4F89-8625-D3B696DD90BF}">
+  <ds:schemaRefs/>
+</ds:datastoreItem>
+</file>
+
+<file path=customXml/itemProps2.xml><?xml version="1.0" encoding="utf-8"?>
 <ds:datastoreItem xmlns:ds="http://schemas.openxmlformats.org/officeDocument/2006/customXml" ds:itemID="{663CC4DD-6A56-4C39-AC70-E370404A76C5}">
   <ds:schemaRefs>
     <ds:schemaRef ds:uri="http://schemas.openxmlformats.org/officeDocument/2006/bibliography"/>
   </ds:schemaRefs>
 </ds:datastoreItem>
-</file>
-
-<file path=customXml/itemProps2.xml><?xml version="1.0" encoding="utf-8"?>
-<ds:datastoreItem xmlns:ds="http://schemas.openxmlformats.org/officeDocument/2006/customXml" ds:itemID="{5BE40977-15C1-4F89-8625-D3B696DD90BF}">
-  <ds:schemaRefs/>
-</ds:datastoreItem>
 </file>
</xml_diff>

<commit_message>
conclusão e Justificação das soluções
</commit_message>
<xml_diff>
--- a/docs/DocumentoEtapa2.docx
+++ b/docs/DocumentoEtapa2.docx
@@ -795,7 +795,7 @@
       <w:pPr>
         <w:pStyle w:val="ndice1"/>
         <w:rPr>
-          <w:rFonts w:ascii="Times New Roman" w:eastAsiaTheme="minorEastAsia" w:hAnsi="Times New Roman" w:cs="Times New Roman"/>
+          <w:rFonts w:eastAsiaTheme="minorEastAsia" w:cstheme="minorBidi"/>
           <w:b w:val="0"/>
           <w:bCs w:val="0"/>
           <w:caps w:val="0"/>
@@ -823,18 +823,16 @@
         </w:rPr>
         <w:fldChar w:fldCharType="separate"/>
       </w:r>
-      <w:hyperlink w:anchor="_Toc87024403" w:history="1">
+      <w:hyperlink w:anchor="_Toc92895872" w:history="1">
         <w:r>
           <w:rPr>
             <w:rStyle w:val="Hiperligao"/>
-            <w:rFonts w:ascii="Times New Roman" w:hAnsi="Times New Roman" w:cs="Times New Roman"/>
             <w:noProof/>
           </w:rPr>
           <w:t>Introdução</w:t>
         </w:r>
         <w:r>
           <w:rPr>
-            <w:rFonts w:ascii="Times New Roman" w:hAnsi="Times New Roman" w:cs="Times New Roman"/>
             <w:noProof/>
             <w:webHidden/>
           </w:rPr>
@@ -842,7 +840,6 @@
         </w:r>
         <w:r>
           <w:rPr>
-            <w:rFonts w:ascii="Times New Roman" w:hAnsi="Times New Roman" w:cs="Times New Roman"/>
             <w:noProof/>
             <w:webHidden/>
           </w:rPr>
@@ -850,22 +847,19 @@
         </w:r>
         <w:r>
           <w:rPr>
-            <w:rFonts w:ascii="Times New Roman" w:hAnsi="Times New Roman" w:cs="Times New Roman"/>
             <w:noProof/>
             <w:webHidden/>
           </w:rPr>
-          <w:instrText xml:space="preserve"> PAGEREF _Toc87024403 \h </w:instrText>
-        </w:r>
-        <w:r>
-          <w:rPr>
-            <w:rFonts w:ascii="Times New Roman" w:hAnsi="Times New Roman" w:cs="Times New Roman"/>
+          <w:instrText xml:space="preserve"> PAGEREF _Toc92895872 \h </w:instrText>
+        </w:r>
+        <w:r>
+          <w:rPr>
             <w:noProof/>
             <w:webHidden/>
           </w:rPr>
         </w:r>
         <w:r>
           <w:rPr>
-            <w:rFonts w:ascii="Times New Roman" w:hAnsi="Times New Roman" w:cs="Times New Roman"/>
             <w:noProof/>
             <w:webHidden/>
           </w:rPr>
@@ -873,15 +867,13 @@
         </w:r>
         <w:r>
           <w:rPr>
-            <w:rFonts w:ascii="Times New Roman" w:hAnsi="Times New Roman" w:cs="Times New Roman"/>
             <w:noProof/>
             <w:webHidden/>
           </w:rPr>
-          <w:t>4</w:t>
-        </w:r>
-        <w:r>
-          <w:rPr>
-            <w:rFonts w:ascii="Times New Roman" w:hAnsi="Times New Roman" w:cs="Times New Roman"/>
+          <w:t>3</w:t>
+        </w:r>
+        <w:r>
+          <w:rPr>
             <w:noProof/>
             <w:webHidden/>
           </w:rPr>
@@ -896,7 +888,7 @@
           <w:tab w:val="left" w:pos="480"/>
         </w:tabs>
         <w:rPr>
-          <w:rFonts w:ascii="Times New Roman" w:eastAsiaTheme="minorEastAsia" w:hAnsi="Times New Roman" w:cs="Times New Roman"/>
+          <w:rFonts w:eastAsiaTheme="minorEastAsia" w:cstheme="minorBidi"/>
           <w:b w:val="0"/>
           <w:bCs w:val="0"/>
           <w:caps w:val="0"/>
@@ -906,18 +898,17 @@
           <w:lang w:eastAsia="pt-PT"/>
         </w:rPr>
       </w:pPr>
-      <w:hyperlink w:anchor="_Toc87024404" w:history="1">
+      <w:hyperlink w:anchor="_Toc92895873" w:history="1">
         <w:r>
           <w:rPr>
             <w:rStyle w:val="Hiperligao"/>
-            <w:rFonts w:ascii="Times New Roman" w:hAnsi="Times New Roman" w:cs="Times New Roman"/>
             <w:noProof/>
           </w:rPr>
           <w:t>1.</w:t>
         </w:r>
         <w:r>
           <w:rPr>
-            <w:rFonts w:ascii="Times New Roman" w:eastAsiaTheme="minorEastAsia" w:hAnsi="Times New Roman" w:cs="Times New Roman"/>
+            <w:rFonts w:eastAsiaTheme="minorEastAsia" w:cstheme="minorBidi"/>
             <w:b w:val="0"/>
             <w:bCs w:val="0"/>
             <w:caps w:val="0"/>
@@ -931,14 +922,12 @@
         <w:r>
           <w:rPr>
             <w:rStyle w:val="Hiperligao"/>
-            <w:rFonts w:ascii="Times New Roman" w:hAnsi="Times New Roman" w:cs="Times New Roman"/>
-            <w:noProof/>
-          </w:rPr>
-          <w:t>Contextualização do projeto</w:t>
-        </w:r>
-        <w:r>
-          <w:rPr>
-            <w:rFonts w:ascii="Times New Roman" w:hAnsi="Times New Roman" w:cs="Times New Roman"/>
+            <w:noProof/>
+          </w:rPr>
+          <w:t>Contextualização da Aplicação</w:t>
+        </w:r>
+        <w:r>
+          <w:rPr>
             <w:noProof/>
             <w:webHidden/>
           </w:rPr>
@@ -946,7 +935,6 @@
         </w:r>
         <w:r>
           <w:rPr>
-            <w:rFonts w:ascii="Times New Roman" w:hAnsi="Times New Roman" w:cs="Times New Roman"/>
             <w:noProof/>
             <w:webHidden/>
           </w:rPr>
@@ -954,22 +942,19 @@
         </w:r>
         <w:r>
           <w:rPr>
-            <w:rFonts w:ascii="Times New Roman" w:hAnsi="Times New Roman" w:cs="Times New Roman"/>
             <w:noProof/>
             <w:webHidden/>
           </w:rPr>
-          <w:instrText xml:space="preserve"> PAGEREF _Toc87024404 \h </w:instrText>
-        </w:r>
-        <w:r>
-          <w:rPr>
-            <w:rFonts w:ascii="Times New Roman" w:hAnsi="Times New Roman" w:cs="Times New Roman"/>
+          <w:instrText xml:space="preserve"> PAGEREF _Toc92895873 \h </w:instrText>
+        </w:r>
+        <w:r>
+          <w:rPr>
             <w:noProof/>
             <w:webHidden/>
           </w:rPr>
         </w:r>
         <w:r>
           <w:rPr>
-            <w:rFonts w:ascii="Times New Roman" w:hAnsi="Times New Roman" w:cs="Times New Roman"/>
             <w:noProof/>
             <w:webHidden/>
           </w:rPr>
@@ -977,217 +962,13 @@
         </w:r>
         <w:r>
           <w:rPr>
-            <w:rFonts w:ascii="Times New Roman" w:hAnsi="Times New Roman" w:cs="Times New Roman"/>
             <w:noProof/>
             <w:webHidden/>
           </w:rPr>
-          <w:t>5</w:t>
-        </w:r>
-        <w:r>
-          <w:rPr>
-            <w:rFonts w:ascii="Times New Roman" w:hAnsi="Times New Roman" w:cs="Times New Roman"/>
-            <w:noProof/>
-            <w:webHidden/>
-          </w:rPr>
-          <w:fldChar w:fldCharType="end"/>
-        </w:r>
-      </w:hyperlink>
-    </w:p>
-    <w:p>
-      <w:pPr>
-        <w:pStyle w:val="ndice2"/>
-        <w:tabs>
-          <w:tab w:val="left" w:pos="1440"/>
-          <w:tab w:val="right" w:leader="dot" w:pos="8777"/>
-        </w:tabs>
-        <w:rPr>
-          <w:rFonts w:ascii="Times New Roman" w:eastAsiaTheme="minorEastAsia" w:hAnsi="Times New Roman" w:cs="Times New Roman"/>
-          <w:smallCaps w:val="0"/>
-          <w:noProof/>
-          <w:sz w:val="22"/>
-          <w:szCs w:val="22"/>
-          <w:lang w:eastAsia="pt-PT"/>
-        </w:rPr>
-      </w:pPr>
-      <w:hyperlink w:anchor="_Toc87024405" w:history="1">
-        <w:r>
-          <w:rPr>
-            <w:rStyle w:val="Hiperligao"/>
-            <w:rFonts w:ascii="Times New Roman" w:hAnsi="Times New Roman" w:cs="Times New Roman"/>
-            <w:noProof/>
-          </w:rPr>
-          <w:t>1.1.</w:t>
-        </w:r>
-        <w:r>
-          <w:rPr>
-            <w:rFonts w:ascii="Times New Roman" w:eastAsiaTheme="minorEastAsia" w:hAnsi="Times New Roman" w:cs="Times New Roman"/>
-            <w:smallCaps w:val="0"/>
-            <w:noProof/>
-            <w:sz w:val="22"/>
-            <w:szCs w:val="22"/>
-            <w:lang w:eastAsia="pt-PT"/>
-          </w:rPr>
-          <w:tab/>
-        </w:r>
-        <w:r>
-          <w:rPr>
-            <w:rStyle w:val="Hiperligao"/>
-            <w:rFonts w:ascii="Times New Roman" w:hAnsi="Times New Roman" w:cs="Times New Roman"/>
-            <w:noProof/>
-          </w:rPr>
-          <w:t>Contexto da aplicação</w:t>
-        </w:r>
-        <w:r>
-          <w:rPr>
-            <w:rFonts w:ascii="Times New Roman" w:hAnsi="Times New Roman" w:cs="Times New Roman"/>
-            <w:noProof/>
-            <w:webHidden/>
-          </w:rPr>
-          <w:tab/>
-        </w:r>
-        <w:r>
-          <w:rPr>
-            <w:rFonts w:ascii="Times New Roman" w:hAnsi="Times New Roman" w:cs="Times New Roman"/>
-            <w:noProof/>
-            <w:webHidden/>
-          </w:rPr>
-          <w:fldChar w:fldCharType="begin"/>
-        </w:r>
-        <w:r>
-          <w:rPr>
-            <w:rFonts w:ascii="Times New Roman" w:hAnsi="Times New Roman" w:cs="Times New Roman"/>
-            <w:noProof/>
-            <w:webHidden/>
-          </w:rPr>
-          <w:instrText xml:space="preserve"> PAGEREF _Toc87024405 \h </w:instrText>
-        </w:r>
-        <w:r>
-          <w:rPr>
-            <w:rFonts w:ascii="Times New Roman" w:hAnsi="Times New Roman" w:cs="Times New Roman"/>
-            <w:noProof/>
-            <w:webHidden/>
-          </w:rPr>
-        </w:r>
-        <w:r>
-          <w:rPr>
-            <w:rFonts w:ascii="Times New Roman" w:hAnsi="Times New Roman" w:cs="Times New Roman"/>
-            <w:noProof/>
-            <w:webHidden/>
-          </w:rPr>
-          <w:fldChar w:fldCharType="separate"/>
-        </w:r>
-        <w:r>
-          <w:rPr>
-            <w:rFonts w:ascii="Times New Roman" w:hAnsi="Times New Roman" w:cs="Times New Roman"/>
-            <w:noProof/>
-            <w:webHidden/>
-          </w:rPr>
-          <w:t>5</w:t>
-        </w:r>
-        <w:r>
-          <w:rPr>
-            <w:rFonts w:ascii="Times New Roman" w:hAnsi="Times New Roman" w:cs="Times New Roman"/>
-            <w:noProof/>
-            <w:webHidden/>
-          </w:rPr>
-          <w:fldChar w:fldCharType="end"/>
-        </w:r>
-      </w:hyperlink>
-    </w:p>
-    <w:p>
-      <w:pPr>
-        <w:pStyle w:val="ndice2"/>
-        <w:tabs>
-          <w:tab w:val="left" w:pos="1440"/>
-          <w:tab w:val="right" w:leader="dot" w:pos="8777"/>
-        </w:tabs>
-        <w:rPr>
-          <w:rFonts w:ascii="Times New Roman" w:eastAsiaTheme="minorEastAsia" w:hAnsi="Times New Roman" w:cs="Times New Roman"/>
-          <w:smallCaps w:val="0"/>
-          <w:noProof/>
-          <w:sz w:val="22"/>
-          <w:szCs w:val="22"/>
-          <w:lang w:eastAsia="pt-PT"/>
-        </w:rPr>
-      </w:pPr>
-      <w:hyperlink w:anchor="_Toc87024406" w:history="1">
-        <w:r>
-          <w:rPr>
-            <w:rStyle w:val="Hiperligao"/>
-            <w:rFonts w:ascii="Times New Roman" w:hAnsi="Times New Roman" w:cs="Times New Roman"/>
-            <w:noProof/>
-          </w:rPr>
-          <w:t>1.2.</w:t>
-        </w:r>
-        <w:r>
-          <w:rPr>
-            <w:rFonts w:ascii="Times New Roman" w:eastAsiaTheme="minorEastAsia" w:hAnsi="Times New Roman" w:cs="Times New Roman"/>
-            <w:smallCaps w:val="0"/>
-            <w:noProof/>
-            <w:sz w:val="22"/>
-            <w:szCs w:val="22"/>
-            <w:lang w:eastAsia="pt-PT"/>
-          </w:rPr>
-          <w:tab/>
-        </w:r>
-        <w:r>
-          <w:rPr>
-            <w:rStyle w:val="Hiperligao"/>
-            <w:rFonts w:ascii="Times New Roman" w:hAnsi="Times New Roman" w:cs="Times New Roman"/>
-            <w:noProof/>
-          </w:rPr>
-          <w:t>Objetivos</w:t>
-        </w:r>
-        <w:r>
-          <w:rPr>
-            <w:rFonts w:ascii="Times New Roman" w:hAnsi="Times New Roman" w:cs="Times New Roman"/>
-            <w:noProof/>
-            <w:webHidden/>
-          </w:rPr>
-          <w:tab/>
-        </w:r>
-        <w:r>
-          <w:rPr>
-            <w:rFonts w:ascii="Times New Roman" w:hAnsi="Times New Roman" w:cs="Times New Roman"/>
-            <w:noProof/>
-            <w:webHidden/>
-          </w:rPr>
-          <w:fldChar w:fldCharType="begin"/>
-        </w:r>
-        <w:r>
-          <w:rPr>
-            <w:rFonts w:ascii="Times New Roman" w:hAnsi="Times New Roman" w:cs="Times New Roman"/>
-            <w:noProof/>
-            <w:webHidden/>
-          </w:rPr>
-          <w:instrText xml:space="preserve"> PAGEREF _Toc87024406 \h </w:instrText>
-        </w:r>
-        <w:r>
-          <w:rPr>
-            <w:rFonts w:ascii="Times New Roman" w:hAnsi="Times New Roman" w:cs="Times New Roman"/>
-            <w:noProof/>
-            <w:webHidden/>
-          </w:rPr>
-        </w:r>
-        <w:r>
-          <w:rPr>
-            <w:rFonts w:ascii="Times New Roman" w:hAnsi="Times New Roman" w:cs="Times New Roman"/>
-            <w:noProof/>
-            <w:webHidden/>
-          </w:rPr>
-          <w:fldChar w:fldCharType="separate"/>
-        </w:r>
-        <w:r>
-          <w:rPr>
-            <w:rFonts w:ascii="Times New Roman" w:hAnsi="Times New Roman" w:cs="Times New Roman"/>
-            <w:noProof/>
-            <w:webHidden/>
-          </w:rPr>
-          <w:t>5</w:t>
-        </w:r>
-        <w:r>
-          <w:rPr>
-            <w:rFonts w:ascii="Times New Roman" w:hAnsi="Times New Roman" w:cs="Times New Roman"/>
+          <w:t>4</w:t>
+        </w:r>
+        <w:r>
+          <w:rPr>
             <w:noProof/>
             <w:webHidden/>
           </w:rPr>
@@ -1202,7 +983,7 @@
           <w:tab w:val="left" w:pos="480"/>
         </w:tabs>
         <w:rPr>
-          <w:rFonts w:ascii="Times New Roman" w:eastAsiaTheme="minorEastAsia" w:hAnsi="Times New Roman" w:cs="Times New Roman"/>
+          <w:rFonts w:eastAsiaTheme="minorEastAsia" w:cstheme="minorBidi"/>
           <w:b w:val="0"/>
           <w:bCs w:val="0"/>
           <w:caps w:val="0"/>
@@ -1212,18 +993,17 @@
           <w:lang w:eastAsia="pt-PT"/>
         </w:rPr>
       </w:pPr>
-      <w:hyperlink w:anchor="_Toc87024407" w:history="1">
+      <w:hyperlink w:anchor="_Toc92895874" w:history="1">
         <w:r>
           <w:rPr>
             <w:rStyle w:val="Hiperligao"/>
-            <w:rFonts w:ascii="Times New Roman" w:hAnsi="Times New Roman" w:cs="Times New Roman"/>
             <w:noProof/>
           </w:rPr>
           <w:t>2.</w:t>
         </w:r>
         <w:r>
           <w:rPr>
-            <w:rFonts w:ascii="Times New Roman" w:eastAsiaTheme="minorEastAsia" w:hAnsi="Times New Roman" w:cs="Times New Roman"/>
+            <w:rFonts w:eastAsiaTheme="minorEastAsia" w:cstheme="minorBidi"/>
             <w:b w:val="0"/>
             <w:bCs w:val="0"/>
             <w:caps w:val="0"/>
@@ -1237,14 +1017,12 @@
         <w:r>
           <w:rPr>
             <w:rStyle w:val="Hiperligao"/>
-            <w:rFonts w:ascii="Times New Roman" w:hAnsi="Times New Roman" w:cs="Times New Roman"/>
-            <w:noProof/>
-          </w:rPr>
-          <w:t>Requisitos</w:t>
-        </w:r>
-        <w:r>
-          <w:rPr>
-            <w:rFonts w:ascii="Times New Roman" w:hAnsi="Times New Roman" w:cs="Times New Roman"/>
+            <w:noProof/>
+          </w:rPr>
+          <w:t>Requisitos Finais Implementados</w:t>
+        </w:r>
+        <w:r>
+          <w:rPr>
             <w:noProof/>
             <w:webHidden/>
           </w:rPr>
@@ -1252,7 +1030,6 @@
         </w:r>
         <w:r>
           <w:rPr>
-            <w:rFonts w:ascii="Times New Roman" w:hAnsi="Times New Roman" w:cs="Times New Roman"/>
             <w:noProof/>
             <w:webHidden/>
           </w:rPr>
@@ -1260,22 +1037,19 @@
         </w:r>
         <w:r>
           <w:rPr>
-            <w:rFonts w:ascii="Times New Roman" w:hAnsi="Times New Roman" w:cs="Times New Roman"/>
             <w:noProof/>
             <w:webHidden/>
           </w:rPr>
-          <w:instrText xml:space="preserve"> PAGEREF _Toc87024407 \h </w:instrText>
-        </w:r>
-        <w:r>
-          <w:rPr>
-            <w:rFonts w:ascii="Times New Roman" w:hAnsi="Times New Roman" w:cs="Times New Roman"/>
+          <w:instrText xml:space="preserve"> PAGEREF _Toc92895874 \h </w:instrText>
+        </w:r>
+        <w:r>
+          <w:rPr>
             <w:noProof/>
             <w:webHidden/>
           </w:rPr>
         </w:r>
         <w:r>
           <w:rPr>
-            <w:rFonts w:ascii="Times New Roman" w:hAnsi="Times New Roman" w:cs="Times New Roman"/>
             <w:noProof/>
             <w:webHidden/>
           </w:rPr>
@@ -1283,15 +1057,13 @@
         </w:r>
         <w:r>
           <w:rPr>
-            <w:rFonts w:ascii="Times New Roman" w:hAnsi="Times New Roman" w:cs="Times New Roman"/>
             <w:noProof/>
             <w:webHidden/>
           </w:rPr>
-          <w:t>5</w:t>
-        </w:r>
-        <w:r>
-          <w:rPr>
-            <w:rFonts w:ascii="Times New Roman" w:hAnsi="Times New Roman" w:cs="Times New Roman"/>
+          <w:t>4</w:t>
+        </w:r>
+        <w:r>
+          <w:rPr>
             <w:noProof/>
             <w:webHidden/>
           </w:rPr>
@@ -1307,7 +1079,7 @@
           <w:tab w:val="right" w:leader="dot" w:pos="8777"/>
         </w:tabs>
         <w:rPr>
-          <w:rFonts w:ascii="Times New Roman" w:eastAsiaTheme="minorEastAsia" w:hAnsi="Times New Roman" w:cs="Times New Roman"/>
+          <w:rFonts w:eastAsiaTheme="minorEastAsia" w:cstheme="minorBidi"/>
           <w:smallCaps w:val="0"/>
           <w:noProof/>
           <w:sz w:val="22"/>
@@ -1315,18 +1087,17 @@
           <w:lang w:eastAsia="pt-PT"/>
         </w:rPr>
       </w:pPr>
-      <w:hyperlink w:anchor="_Toc87024408" w:history="1">
+      <w:hyperlink w:anchor="_Toc92895875" w:history="1">
         <w:r>
           <w:rPr>
             <w:rStyle w:val="Hiperligao"/>
-            <w:rFonts w:ascii="Times New Roman" w:hAnsi="Times New Roman" w:cs="Times New Roman"/>
             <w:noProof/>
           </w:rPr>
           <w:t>2.1.</w:t>
         </w:r>
         <w:r>
           <w:rPr>
-            <w:rFonts w:ascii="Times New Roman" w:eastAsiaTheme="minorEastAsia" w:hAnsi="Times New Roman" w:cs="Times New Roman"/>
+            <w:rFonts w:eastAsiaTheme="minorEastAsia" w:cstheme="minorBidi"/>
             <w:smallCaps w:val="0"/>
             <w:noProof/>
             <w:sz w:val="22"/>
@@ -1338,14 +1109,12 @@
         <w:r>
           <w:rPr>
             <w:rStyle w:val="Hiperligao"/>
-            <w:rFonts w:ascii="Times New Roman" w:hAnsi="Times New Roman" w:cs="Times New Roman"/>
-            <w:noProof/>
-          </w:rPr>
-          <w:t>Opções e Ideias</w:t>
-        </w:r>
-        <w:r>
-          <w:rPr>
-            <w:rFonts w:ascii="Times New Roman" w:hAnsi="Times New Roman" w:cs="Times New Roman"/>
+            <w:noProof/>
+          </w:rPr>
+          <w:t>Motivação para o Desenvolvimento do Projeto</w:t>
+        </w:r>
+        <w:r>
+          <w:rPr>
             <w:noProof/>
             <w:webHidden/>
           </w:rPr>
@@ -1353,7 +1122,6 @@
         </w:r>
         <w:r>
           <w:rPr>
-            <w:rFonts w:ascii="Times New Roman" w:hAnsi="Times New Roman" w:cs="Times New Roman"/>
             <w:noProof/>
             <w:webHidden/>
           </w:rPr>
@@ -1361,22 +1129,19 @@
         </w:r>
         <w:r>
           <w:rPr>
-            <w:rFonts w:ascii="Times New Roman" w:hAnsi="Times New Roman" w:cs="Times New Roman"/>
             <w:noProof/>
             <w:webHidden/>
           </w:rPr>
-          <w:instrText xml:space="preserve"> PAGEREF _Toc87024408 \h </w:instrText>
-        </w:r>
-        <w:r>
-          <w:rPr>
-            <w:rFonts w:ascii="Times New Roman" w:hAnsi="Times New Roman" w:cs="Times New Roman"/>
+          <w:instrText xml:space="preserve"> PAGEREF _Toc92895875 \h </w:instrText>
+        </w:r>
+        <w:r>
+          <w:rPr>
             <w:noProof/>
             <w:webHidden/>
           </w:rPr>
         </w:r>
         <w:r>
           <w:rPr>
-            <w:rFonts w:ascii="Times New Roman" w:hAnsi="Times New Roman" w:cs="Times New Roman"/>
             <w:noProof/>
             <w:webHidden/>
           </w:rPr>
@@ -1384,217 +1149,13 @@
         </w:r>
         <w:r>
           <w:rPr>
-            <w:rFonts w:ascii="Times New Roman" w:hAnsi="Times New Roman" w:cs="Times New Roman"/>
             <w:noProof/>
             <w:webHidden/>
           </w:rPr>
-          <w:t>6</w:t>
-        </w:r>
-        <w:r>
-          <w:rPr>
-            <w:rFonts w:ascii="Times New Roman" w:hAnsi="Times New Roman" w:cs="Times New Roman"/>
-            <w:noProof/>
-            <w:webHidden/>
-          </w:rPr>
-          <w:fldChar w:fldCharType="end"/>
-        </w:r>
-      </w:hyperlink>
-    </w:p>
-    <w:p>
-      <w:pPr>
-        <w:pStyle w:val="ndice2"/>
-        <w:tabs>
-          <w:tab w:val="left" w:pos="1440"/>
-          <w:tab w:val="right" w:leader="dot" w:pos="8777"/>
-        </w:tabs>
-        <w:rPr>
-          <w:rFonts w:ascii="Times New Roman" w:eastAsiaTheme="minorEastAsia" w:hAnsi="Times New Roman" w:cs="Times New Roman"/>
-          <w:smallCaps w:val="0"/>
-          <w:noProof/>
-          <w:sz w:val="22"/>
-          <w:szCs w:val="22"/>
-          <w:lang w:eastAsia="pt-PT"/>
-        </w:rPr>
-      </w:pPr>
-      <w:hyperlink w:anchor="_Toc87024409" w:history="1">
-        <w:r>
-          <w:rPr>
-            <w:rStyle w:val="Hiperligao"/>
-            <w:rFonts w:ascii="Times New Roman" w:hAnsi="Times New Roman" w:cs="Times New Roman"/>
-            <w:noProof/>
-          </w:rPr>
-          <w:t>2.2.</w:t>
-        </w:r>
-        <w:r>
-          <w:rPr>
-            <w:rFonts w:ascii="Times New Roman" w:eastAsiaTheme="minorEastAsia" w:hAnsi="Times New Roman" w:cs="Times New Roman"/>
-            <w:smallCaps w:val="0"/>
-            <w:noProof/>
-            <w:sz w:val="22"/>
-            <w:szCs w:val="22"/>
-            <w:lang w:eastAsia="pt-PT"/>
-          </w:rPr>
-          <w:tab/>
-        </w:r>
-        <w:r>
-          <w:rPr>
-            <w:rStyle w:val="Hiperligao"/>
-            <w:rFonts w:ascii="Times New Roman" w:hAnsi="Times New Roman" w:cs="Times New Roman"/>
-            <w:noProof/>
-          </w:rPr>
-          <w:t>Justificação das Opções/Ideias</w:t>
-        </w:r>
-        <w:r>
-          <w:rPr>
-            <w:rFonts w:ascii="Times New Roman" w:hAnsi="Times New Roman" w:cs="Times New Roman"/>
-            <w:noProof/>
-            <w:webHidden/>
-          </w:rPr>
-          <w:tab/>
-        </w:r>
-        <w:r>
-          <w:rPr>
-            <w:rFonts w:ascii="Times New Roman" w:hAnsi="Times New Roman" w:cs="Times New Roman"/>
-            <w:noProof/>
-            <w:webHidden/>
-          </w:rPr>
-          <w:fldChar w:fldCharType="begin"/>
-        </w:r>
-        <w:r>
-          <w:rPr>
-            <w:rFonts w:ascii="Times New Roman" w:hAnsi="Times New Roman" w:cs="Times New Roman"/>
-            <w:noProof/>
-            <w:webHidden/>
-          </w:rPr>
-          <w:instrText xml:space="preserve"> PAGEREF _Toc87024409 \h </w:instrText>
-        </w:r>
-        <w:r>
-          <w:rPr>
-            <w:rFonts w:ascii="Times New Roman" w:hAnsi="Times New Roman" w:cs="Times New Roman"/>
-            <w:noProof/>
-            <w:webHidden/>
-          </w:rPr>
-        </w:r>
-        <w:r>
-          <w:rPr>
-            <w:rFonts w:ascii="Times New Roman" w:hAnsi="Times New Roman" w:cs="Times New Roman"/>
-            <w:noProof/>
-            <w:webHidden/>
-          </w:rPr>
-          <w:fldChar w:fldCharType="separate"/>
-        </w:r>
-        <w:r>
-          <w:rPr>
-            <w:rFonts w:ascii="Times New Roman" w:hAnsi="Times New Roman" w:cs="Times New Roman"/>
-            <w:noProof/>
-            <w:webHidden/>
-          </w:rPr>
-          <w:t>7</w:t>
-        </w:r>
-        <w:r>
-          <w:rPr>
-            <w:rFonts w:ascii="Times New Roman" w:hAnsi="Times New Roman" w:cs="Times New Roman"/>
-            <w:noProof/>
-            <w:webHidden/>
-          </w:rPr>
-          <w:fldChar w:fldCharType="end"/>
-        </w:r>
-      </w:hyperlink>
-    </w:p>
-    <w:p>
-      <w:pPr>
-        <w:pStyle w:val="ndice2"/>
-        <w:tabs>
-          <w:tab w:val="left" w:pos="1440"/>
-          <w:tab w:val="right" w:leader="dot" w:pos="8777"/>
-        </w:tabs>
-        <w:rPr>
-          <w:rFonts w:ascii="Times New Roman" w:eastAsiaTheme="minorEastAsia" w:hAnsi="Times New Roman" w:cs="Times New Roman"/>
-          <w:smallCaps w:val="0"/>
-          <w:noProof/>
-          <w:sz w:val="22"/>
-          <w:szCs w:val="22"/>
-          <w:lang w:eastAsia="pt-PT"/>
-        </w:rPr>
-      </w:pPr>
-      <w:hyperlink w:anchor="_Toc87024410" w:history="1">
-        <w:r>
-          <w:rPr>
-            <w:rStyle w:val="Hiperligao"/>
-            <w:rFonts w:ascii="Times New Roman" w:hAnsi="Times New Roman" w:cs="Times New Roman"/>
-            <w:noProof/>
-          </w:rPr>
-          <w:t>2.3.</w:t>
-        </w:r>
-        <w:r>
-          <w:rPr>
-            <w:rFonts w:ascii="Times New Roman" w:eastAsiaTheme="minorEastAsia" w:hAnsi="Times New Roman" w:cs="Times New Roman"/>
-            <w:smallCaps w:val="0"/>
-            <w:noProof/>
-            <w:sz w:val="22"/>
-            <w:szCs w:val="22"/>
-            <w:lang w:eastAsia="pt-PT"/>
-          </w:rPr>
-          <w:tab/>
-        </w:r>
-        <w:r>
-          <w:rPr>
-            <w:rStyle w:val="Hiperligao"/>
-            <w:rFonts w:ascii="Times New Roman" w:hAnsi="Times New Roman" w:cs="Times New Roman"/>
-            <w:noProof/>
-          </w:rPr>
-          <w:t>Mockups da aplicação</w:t>
-        </w:r>
-        <w:r>
-          <w:rPr>
-            <w:rFonts w:ascii="Times New Roman" w:hAnsi="Times New Roman" w:cs="Times New Roman"/>
-            <w:noProof/>
-            <w:webHidden/>
-          </w:rPr>
-          <w:tab/>
-        </w:r>
-        <w:r>
-          <w:rPr>
-            <w:rFonts w:ascii="Times New Roman" w:hAnsi="Times New Roman" w:cs="Times New Roman"/>
-            <w:noProof/>
-            <w:webHidden/>
-          </w:rPr>
-          <w:fldChar w:fldCharType="begin"/>
-        </w:r>
-        <w:r>
-          <w:rPr>
-            <w:rFonts w:ascii="Times New Roman" w:hAnsi="Times New Roman" w:cs="Times New Roman"/>
-            <w:noProof/>
-            <w:webHidden/>
-          </w:rPr>
-          <w:instrText xml:space="preserve"> PAGEREF _Toc87024410 \h </w:instrText>
-        </w:r>
-        <w:r>
-          <w:rPr>
-            <w:rFonts w:ascii="Times New Roman" w:hAnsi="Times New Roman" w:cs="Times New Roman"/>
-            <w:noProof/>
-            <w:webHidden/>
-          </w:rPr>
-        </w:r>
-        <w:r>
-          <w:rPr>
-            <w:rFonts w:ascii="Times New Roman" w:hAnsi="Times New Roman" w:cs="Times New Roman"/>
-            <w:noProof/>
-            <w:webHidden/>
-          </w:rPr>
-          <w:fldChar w:fldCharType="separate"/>
-        </w:r>
-        <w:r>
-          <w:rPr>
-            <w:rFonts w:ascii="Times New Roman" w:hAnsi="Times New Roman" w:cs="Times New Roman"/>
-            <w:noProof/>
-            <w:webHidden/>
-          </w:rPr>
-          <w:t>8</w:t>
-        </w:r>
-        <w:r>
-          <w:rPr>
-            <w:rFonts w:ascii="Times New Roman" w:hAnsi="Times New Roman" w:cs="Times New Roman"/>
+          <w:t>5</w:t>
+        </w:r>
+        <w:r>
+          <w:rPr>
             <w:noProof/>
             <w:webHidden/>
           </w:rPr>
@@ -1609,7 +1170,7 @@
           <w:tab w:val="left" w:pos="480"/>
         </w:tabs>
         <w:rPr>
-          <w:rFonts w:ascii="Times New Roman" w:eastAsiaTheme="minorEastAsia" w:hAnsi="Times New Roman" w:cs="Times New Roman"/>
+          <w:rFonts w:eastAsiaTheme="minorEastAsia" w:cstheme="minorBidi"/>
           <w:b w:val="0"/>
           <w:bCs w:val="0"/>
           <w:caps w:val="0"/>
@@ -1619,18 +1180,17 @@
           <w:lang w:eastAsia="pt-PT"/>
         </w:rPr>
       </w:pPr>
-      <w:hyperlink w:anchor="_Toc87024411" w:history="1">
+      <w:hyperlink w:anchor="_Toc92895876" w:history="1">
         <w:r>
           <w:rPr>
             <w:rStyle w:val="Hiperligao"/>
-            <w:rFonts w:ascii="Times New Roman" w:hAnsi="Times New Roman" w:cs="Times New Roman"/>
-            <w:noProof/>
-          </w:rPr>
-          <w:t>3.</w:t>
-        </w:r>
-        <w:r>
-          <w:rPr>
-            <w:rFonts w:ascii="Times New Roman" w:eastAsiaTheme="minorEastAsia" w:hAnsi="Times New Roman" w:cs="Times New Roman"/>
+            <w:noProof/>
+          </w:rPr>
+          <w:t>4.</w:t>
+        </w:r>
+        <w:r>
+          <w:rPr>
+            <w:rFonts w:eastAsiaTheme="minorEastAsia" w:cstheme="minorBidi"/>
             <w:b w:val="0"/>
             <w:bCs w:val="0"/>
             <w:caps w:val="0"/>
@@ -1644,14 +1204,12 @@
         <w:r>
           <w:rPr>
             <w:rStyle w:val="Hiperligao"/>
-            <w:rFonts w:ascii="Times New Roman" w:hAnsi="Times New Roman" w:cs="Times New Roman"/>
             <w:noProof/>
           </w:rPr>
           <w:t>Planeamento</w:t>
         </w:r>
         <w:r>
           <w:rPr>
-            <w:rFonts w:ascii="Times New Roman" w:hAnsi="Times New Roman" w:cs="Times New Roman"/>
             <w:noProof/>
             <w:webHidden/>
           </w:rPr>
@@ -1659,7 +1217,6 @@
         </w:r>
         <w:r>
           <w:rPr>
-            <w:rFonts w:ascii="Times New Roman" w:hAnsi="Times New Roman" w:cs="Times New Roman"/>
             <w:noProof/>
             <w:webHidden/>
           </w:rPr>
@@ -1667,22 +1224,19 @@
         </w:r>
         <w:r>
           <w:rPr>
-            <w:rFonts w:ascii="Times New Roman" w:hAnsi="Times New Roman" w:cs="Times New Roman"/>
             <w:noProof/>
             <w:webHidden/>
           </w:rPr>
-          <w:instrText xml:space="preserve"> PAGEREF _Toc87024411 \h </w:instrText>
-        </w:r>
-        <w:r>
-          <w:rPr>
-            <w:rFonts w:ascii="Times New Roman" w:hAnsi="Times New Roman" w:cs="Times New Roman"/>
+          <w:instrText xml:space="preserve"> PAGEREF _Toc92895876 \h </w:instrText>
+        </w:r>
+        <w:r>
+          <w:rPr>
             <w:noProof/>
             <w:webHidden/>
           </w:rPr>
         </w:r>
         <w:r>
           <w:rPr>
-            <w:rFonts w:ascii="Times New Roman" w:hAnsi="Times New Roman" w:cs="Times New Roman"/>
             <w:noProof/>
             <w:webHidden/>
           </w:rPr>
@@ -1690,15 +1244,13 @@
         </w:r>
         <w:r>
           <w:rPr>
-            <w:rFonts w:ascii="Times New Roman" w:hAnsi="Times New Roman" w:cs="Times New Roman"/>
             <w:noProof/>
             <w:webHidden/>
           </w:rPr>
-          <w:t>11</w:t>
-        </w:r>
-        <w:r>
-          <w:rPr>
-            <w:rFonts w:ascii="Times New Roman" w:hAnsi="Times New Roman" w:cs="Times New Roman"/>
+          <w:t>7</w:t>
+        </w:r>
+        <w:r>
+          <w:rPr>
             <w:noProof/>
             <w:webHidden/>
           </w:rPr>
@@ -1714,7 +1266,7 @@
           <w:tab w:val="right" w:leader="dot" w:pos="8777"/>
         </w:tabs>
         <w:rPr>
-          <w:rFonts w:ascii="Times New Roman" w:eastAsiaTheme="minorEastAsia" w:hAnsi="Times New Roman" w:cs="Times New Roman"/>
+          <w:rFonts w:eastAsiaTheme="minorEastAsia" w:cstheme="minorBidi"/>
           <w:smallCaps w:val="0"/>
           <w:noProof/>
           <w:sz w:val="22"/>
@@ -1722,18 +1274,17 @@
           <w:lang w:eastAsia="pt-PT"/>
         </w:rPr>
       </w:pPr>
-      <w:hyperlink w:anchor="_Toc87024412" w:history="1">
+      <w:hyperlink w:anchor="_Toc92895877" w:history="1">
         <w:r>
           <w:rPr>
             <w:rStyle w:val="Hiperligao"/>
-            <w:rFonts w:ascii="Times New Roman" w:hAnsi="Times New Roman" w:cs="Times New Roman"/>
-            <w:noProof/>
-          </w:rPr>
-          <w:t>3.1.</w:t>
-        </w:r>
-        <w:r>
-          <w:rPr>
-            <w:rFonts w:ascii="Times New Roman" w:eastAsiaTheme="minorEastAsia" w:hAnsi="Times New Roman" w:cs="Times New Roman"/>
+            <w:noProof/>
+          </w:rPr>
+          <w:t>4.1.</w:t>
+        </w:r>
+        <w:r>
+          <w:rPr>
+            <w:rFonts w:eastAsiaTheme="minorEastAsia" w:cstheme="minorBidi"/>
             <w:smallCaps w:val="0"/>
             <w:noProof/>
             <w:sz w:val="22"/>
@@ -1745,14 +1296,12 @@
         <w:r>
           <w:rPr>
             <w:rStyle w:val="Hiperligao"/>
-            <w:rFonts w:ascii="Times New Roman" w:hAnsi="Times New Roman" w:cs="Times New Roman"/>
-            <w:noProof/>
-          </w:rPr>
-          <w:t>Tarefas a realizar</w:t>
-        </w:r>
-        <w:r>
-          <w:rPr>
-            <w:rFonts w:ascii="Times New Roman" w:hAnsi="Times New Roman" w:cs="Times New Roman"/>
+            <w:noProof/>
+          </w:rPr>
+          <w:t>Tarefas principais realizadas</w:t>
+        </w:r>
+        <w:r>
+          <w:rPr>
             <w:noProof/>
             <w:webHidden/>
           </w:rPr>
@@ -1760,7 +1309,6 @@
         </w:r>
         <w:r>
           <w:rPr>
-            <w:rFonts w:ascii="Times New Roman" w:hAnsi="Times New Roman" w:cs="Times New Roman"/>
             <w:noProof/>
             <w:webHidden/>
           </w:rPr>
@@ -1768,22 +1316,19 @@
         </w:r>
         <w:r>
           <w:rPr>
-            <w:rFonts w:ascii="Times New Roman" w:hAnsi="Times New Roman" w:cs="Times New Roman"/>
             <w:noProof/>
             <w:webHidden/>
           </w:rPr>
-          <w:instrText xml:space="preserve"> PAGEREF _Toc87024412 \h </w:instrText>
-        </w:r>
-        <w:r>
-          <w:rPr>
-            <w:rFonts w:ascii="Times New Roman" w:hAnsi="Times New Roman" w:cs="Times New Roman"/>
+          <w:instrText xml:space="preserve"> PAGEREF _Toc92895877 \h </w:instrText>
+        </w:r>
+        <w:r>
+          <w:rPr>
             <w:noProof/>
             <w:webHidden/>
           </w:rPr>
         </w:r>
         <w:r>
           <w:rPr>
-            <w:rFonts w:ascii="Times New Roman" w:hAnsi="Times New Roman" w:cs="Times New Roman"/>
             <w:noProof/>
             <w:webHidden/>
           </w:rPr>
@@ -1791,15 +1336,13 @@
         </w:r>
         <w:r>
           <w:rPr>
-            <w:rFonts w:ascii="Times New Roman" w:hAnsi="Times New Roman" w:cs="Times New Roman"/>
             <w:noProof/>
             <w:webHidden/>
           </w:rPr>
-          <w:t>11</w:t>
-        </w:r>
-        <w:r>
-          <w:rPr>
-            <w:rFonts w:ascii="Times New Roman" w:hAnsi="Times New Roman" w:cs="Times New Roman"/>
+          <w:t>7</w:t>
+        </w:r>
+        <w:r>
+          <w:rPr>
             <w:noProof/>
             <w:webHidden/>
           </w:rPr>
@@ -1815,7 +1358,7 @@
           <w:tab w:val="right" w:leader="dot" w:pos="8777"/>
         </w:tabs>
         <w:rPr>
-          <w:rFonts w:ascii="Times New Roman" w:eastAsiaTheme="minorEastAsia" w:hAnsi="Times New Roman" w:cs="Times New Roman"/>
+          <w:rFonts w:eastAsiaTheme="minorEastAsia" w:cstheme="minorBidi"/>
           <w:smallCaps w:val="0"/>
           <w:noProof/>
           <w:sz w:val="22"/>
@@ -1823,18 +1366,17 @@
           <w:lang w:eastAsia="pt-PT"/>
         </w:rPr>
       </w:pPr>
-      <w:hyperlink w:anchor="_Toc87024413" w:history="1">
+      <w:hyperlink w:anchor="_Toc92895878" w:history="1">
         <w:r>
           <w:rPr>
             <w:rStyle w:val="Hiperligao"/>
-            <w:rFonts w:ascii="Times New Roman" w:hAnsi="Times New Roman" w:cs="Times New Roman"/>
-            <w:noProof/>
-          </w:rPr>
-          <w:t>3.2.</w:t>
-        </w:r>
-        <w:r>
-          <w:rPr>
-            <w:rFonts w:ascii="Times New Roman" w:eastAsiaTheme="minorEastAsia" w:hAnsi="Times New Roman" w:cs="Times New Roman"/>
+            <w:noProof/>
+          </w:rPr>
+          <w:t>4.2.</w:t>
+        </w:r>
+        <w:r>
+          <w:rPr>
+            <w:rFonts w:eastAsiaTheme="minorEastAsia" w:cstheme="minorBidi"/>
             <w:smallCaps w:val="0"/>
             <w:noProof/>
             <w:sz w:val="22"/>
@@ -1846,14 +1388,12 @@
         <w:r>
           <w:rPr>
             <w:rStyle w:val="Hiperligao"/>
-            <w:rFonts w:ascii="Times New Roman" w:hAnsi="Times New Roman" w:cs="Times New Roman"/>
-            <w:noProof/>
-          </w:rPr>
-          <w:t>Calendarização e distribuição</w:t>
-        </w:r>
-        <w:r>
-          <w:rPr>
-            <w:rFonts w:ascii="Times New Roman" w:hAnsi="Times New Roman" w:cs="Times New Roman"/>
+            <w:noProof/>
+          </w:rPr>
+          <w:t>Calendarização e distribuição das tarefas</w:t>
+        </w:r>
+        <w:r>
+          <w:rPr>
             <w:noProof/>
             <w:webHidden/>
           </w:rPr>
@@ -1861,7 +1401,6 @@
         </w:r>
         <w:r>
           <w:rPr>
-            <w:rFonts w:ascii="Times New Roman" w:hAnsi="Times New Roman" w:cs="Times New Roman"/>
             <w:noProof/>
             <w:webHidden/>
           </w:rPr>
@@ -1869,22 +1408,19 @@
         </w:r>
         <w:r>
           <w:rPr>
-            <w:rFonts w:ascii="Times New Roman" w:hAnsi="Times New Roman" w:cs="Times New Roman"/>
             <w:noProof/>
             <w:webHidden/>
           </w:rPr>
-          <w:instrText xml:space="preserve"> PAGEREF _Toc87024413 \h </w:instrText>
-        </w:r>
-        <w:r>
-          <w:rPr>
-            <w:rFonts w:ascii="Times New Roman" w:hAnsi="Times New Roman" w:cs="Times New Roman"/>
+          <w:instrText xml:space="preserve"> PAGEREF _Toc92895878 \h </w:instrText>
+        </w:r>
+        <w:r>
+          <w:rPr>
             <w:noProof/>
             <w:webHidden/>
           </w:rPr>
         </w:r>
         <w:r>
           <w:rPr>
-            <w:rFonts w:ascii="Times New Roman" w:hAnsi="Times New Roman" w:cs="Times New Roman"/>
             <w:noProof/>
             <w:webHidden/>
           </w:rPr>
@@ -1892,15 +1428,13 @@
         </w:r>
         <w:r>
           <w:rPr>
-            <w:rFonts w:ascii="Times New Roman" w:hAnsi="Times New Roman" w:cs="Times New Roman"/>
             <w:noProof/>
             <w:webHidden/>
           </w:rPr>
-          <w:t>11</w:t>
-        </w:r>
-        <w:r>
-          <w:rPr>
-            <w:rFonts w:ascii="Times New Roman" w:hAnsi="Times New Roman" w:cs="Times New Roman"/>
+          <w:t>8</w:t>
+        </w:r>
+        <w:r>
+          <w:rPr>
             <w:noProof/>
             <w:webHidden/>
           </w:rPr>
@@ -1915,7 +1449,7 @@
           <w:tab w:val="left" w:pos="480"/>
         </w:tabs>
         <w:rPr>
-          <w:rFonts w:ascii="Times New Roman" w:eastAsiaTheme="minorEastAsia" w:hAnsi="Times New Roman" w:cs="Times New Roman"/>
+          <w:rFonts w:eastAsiaTheme="minorEastAsia" w:cstheme="minorBidi"/>
           <w:b w:val="0"/>
           <w:bCs w:val="0"/>
           <w:caps w:val="0"/>
@@ -1925,18 +1459,17 @@
           <w:lang w:eastAsia="pt-PT"/>
         </w:rPr>
       </w:pPr>
-      <w:hyperlink w:anchor="_Toc87024414" w:history="1">
+      <w:hyperlink w:anchor="_Toc92895879" w:history="1">
         <w:r>
           <w:rPr>
             <w:rStyle w:val="Hiperligao"/>
-            <w:rFonts w:ascii="Times New Roman" w:hAnsi="Times New Roman" w:cs="Times New Roman"/>
-            <w:noProof/>
-          </w:rPr>
-          <w:t>4.</w:t>
-        </w:r>
-        <w:r>
-          <w:rPr>
-            <w:rFonts w:ascii="Times New Roman" w:eastAsiaTheme="minorEastAsia" w:hAnsi="Times New Roman" w:cs="Times New Roman"/>
+            <w:noProof/>
+          </w:rPr>
+          <w:t>5.</w:t>
+        </w:r>
+        <w:r>
+          <w:rPr>
+            <w:rFonts w:eastAsiaTheme="minorEastAsia" w:cstheme="minorBidi"/>
             <w:b w:val="0"/>
             <w:bCs w:val="0"/>
             <w:caps w:val="0"/>
@@ -1950,14 +1483,12 @@
         <w:r>
           <w:rPr>
             <w:rStyle w:val="Hiperligao"/>
-            <w:rFonts w:ascii="Times New Roman" w:hAnsi="Times New Roman" w:cs="Times New Roman"/>
-            <w:noProof/>
-          </w:rPr>
-          <w:t>Dificuldades e Soluções</w:t>
-        </w:r>
-        <w:r>
-          <w:rPr>
-            <w:rFonts w:ascii="Times New Roman" w:hAnsi="Times New Roman" w:cs="Times New Roman"/>
+            <w:noProof/>
+          </w:rPr>
+          <w:t>Tecnologias Utilizadas e Pesquisadas</w:t>
+        </w:r>
+        <w:r>
+          <w:rPr>
             <w:noProof/>
             <w:webHidden/>
           </w:rPr>
@@ -1965,7 +1496,6 @@
         </w:r>
         <w:r>
           <w:rPr>
-            <w:rFonts w:ascii="Times New Roman" w:hAnsi="Times New Roman" w:cs="Times New Roman"/>
             <w:noProof/>
             <w:webHidden/>
           </w:rPr>
@@ -1973,22 +1503,19 @@
         </w:r>
         <w:r>
           <w:rPr>
-            <w:rFonts w:ascii="Times New Roman" w:hAnsi="Times New Roman" w:cs="Times New Roman"/>
             <w:noProof/>
             <w:webHidden/>
           </w:rPr>
-          <w:instrText xml:space="preserve"> PAGEREF _Toc87024414 \h </w:instrText>
-        </w:r>
-        <w:r>
-          <w:rPr>
-            <w:rFonts w:ascii="Times New Roman" w:hAnsi="Times New Roman" w:cs="Times New Roman"/>
+          <w:instrText xml:space="preserve"> PAGEREF _Toc92895879 \h </w:instrText>
+        </w:r>
+        <w:r>
+          <w:rPr>
             <w:noProof/>
             <w:webHidden/>
           </w:rPr>
         </w:r>
         <w:r>
           <w:rPr>
-            <w:rFonts w:ascii="Times New Roman" w:hAnsi="Times New Roman" w:cs="Times New Roman"/>
             <w:noProof/>
             <w:webHidden/>
           </w:rPr>
@@ -1996,15 +1523,13 @@
         </w:r>
         <w:r>
           <w:rPr>
-            <w:rFonts w:ascii="Times New Roman" w:hAnsi="Times New Roman" w:cs="Times New Roman"/>
             <w:noProof/>
             <w:webHidden/>
           </w:rPr>
-          <w:t>12</w:t>
-        </w:r>
-        <w:r>
-          <w:rPr>
-            <w:rFonts w:ascii="Times New Roman" w:hAnsi="Times New Roman" w:cs="Times New Roman"/>
+          <w:t>9</w:t>
+        </w:r>
+        <w:r>
+          <w:rPr>
             <w:noProof/>
             <w:webHidden/>
           </w:rPr>
@@ -2014,211 +1539,12 @@
     </w:p>
     <w:p>
       <w:pPr>
-        <w:pStyle w:val="ndice2"/>
+        <w:pStyle w:val="ndice1"/>
         <w:tabs>
-          <w:tab w:val="left" w:pos="1440"/>
-          <w:tab w:val="right" w:leader="dot" w:pos="8777"/>
+          <w:tab w:val="left" w:pos="480"/>
         </w:tabs>
         <w:rPr>
-          <w:rFonts w:ascii="Times New Roman" w:eastAsiaTheme="minorEastAsia" w:hAnsi="Times New Roman" w:cs="Times New Roman"/>
-          <w:smallCaps w:val="0"/>
-          <w:noProof/>
-          <w:sz w:val="22"/>
-          <w:szCs w:val="22"/>
-          <w:lang w:eastAsia="pt-PT"/>
-        </w:rPr>
-      </w:pPr>
-      <w:hyperlink w:anchor="_Toc87024415" w:history="1">
-        <w:r>
-          <w:rPr>
-            <w:rStyle w:val="Hiperligao"/>
-            <w:rFonts w:ascii="Times New Roman" w:hAnsi="Times New Roman" w:cs="Times New Roman"/>
-            <w:noProof/>
-          </w:rPr>
-          <w:t>4.1.</w:t>
-        </w:r>
-        <w:r>
-          <w:rPr>
-            <w:rFonts w:ascii="Times New Roman" w:eastAsiaTheme="minorEastAsia" w:hAnsi="Times New Roman" w:cs="Times New Roman"/>
-            <w:smallCaps w:val="0"/>
-            <w:noProof/>
-            <w:sz w:val="22"/>
-            <w:szCs w:val="22"/>
-            <w:lang w:eastAsia="pt-PT"/>
-          </w:rPr>
-          <w:tab/>
-        </w:r>
-        <w:r>
-          <w:rPr>
-            <w:rStyle w:val="Hiperligao"/>
-            <w:rFonts w:ascii="Times New Roman" w:hAnsi="Times New Roman" w:cs="Times New Roman"/>
-            <w:noProof/>
-          </w:rPr>
-          <w:t>Apresentação de dificuldades esperadas</w:t>
-        </w:r>
-        <w:r>
-          <w:rPr>
-            <w:rFonts w:ascii="Times New Roman" w:hAnsi="Times New Roman" w:cs="Times New Roman"/>
-            <w:noProof/>
-            <w:webHidden/>
-          </w:rPr>
-          <w:tab/>
-        </w:r>
-        <w:r>
-          <w:rPr>
-            <w:rFonts w:ascii="Times New Roman" w:hAnsi="Times New Roman" w:cs="Times New Roman"/>
-            <w:noProof/>
-            <w:webHidden/>
-          </w:rPr>
-          <w:fldChar w:fldCharType="begin"/>
-        </w:r>
-        <w:r>
-          <w:rPr>
-            <w:rFonts w:ascii="Times New Roman" w:hAnsi="Times New Roman" w:cs="Times New Roman"/>
-            <w:noProof/>
-            <w:webHidden/>
-          </w:rPr>
-          <w:instrText xml:space="preserve"> PAGEREF _Toc87024415 \h </w:instrText>
-        </w:r>
-        <w:r>
-          <w:rPr>
-            <w:rFonts w:ascii="Times New Roman" w:hAnsi="Times New Roman" w:cs="Times New Roman"/>
-            <w:noProof/>
-            <w:webHidden/>
-          </w:rPr>
-        </w:r>
-        <w:r>
-          <w:rPr>
-            <w:rFonts w:ascii="Times New Roman" w:hAnsi="Times New Roman" w:cs="Times New Roman"/>
-            <w:noProof/>
-            <w:webHidden/>
-          </w:rPr>
-          <w:fldChar w:fldCharType="separate"/>
-        </w:r>
-        <w:r>
-          <w:rPr>
-            <w:rFonts w:ascii="Times New Roman" w:hAnsi="Times New Roman" w:cs="Times New Roman"/>
-            <w:noProof/>
-            <w:webHidden/>
-          </w:rPr>
-          <w:t>12</w:t>
-        </w:r>
-        <w:r>
-          <w:rPr>
-            <w:rFonts w:ascii="Times New Roman" w:hAnsi="Times New Roman" w:cs="Times New Roman"/>
-            <w:noProof/>
-            <w:webHidden/>
-          </w:rPr>
-          <w:fldChar w:fldCharType="end"/>
-        </w:r>
-      </w:hyperlink>
-    </w:p>
-    <w:p>
-      <w:pPr>
-        <w:pStyle w:val="ndice2"/>
-        <w:tabs>
-          <w:tab w:val="left" w:pos="1440"/>
-          <w:tab w:val="right" w:leader="dot" w:pos="8777"/>
-        </w:tabs>
-        <w:rPr>
-          <w:rFonts w:ascii="Times New Roman" w:eastAsiaTheme="minorEastAsia" w:hAnsi="Times New Roman" w:cs="Times New Roman"/>
-          <w:smallCaps w:val="0"/>
-          <w:noProof/>
-          <w:sz w:val="22"/>
-          <w:szCs w:val="22"/>
-          <w:lang w:eastAsia="pt-PT"/>
-        </w:rPr>
-      </w:pPr>
-      <w:hyperlink w:anchor="_Toc87024416" w:history="1">
-        <w:r>
-          <w:rPr>
-            <w:rStyle w:val="Hiperligao"/>
-            <w:rFonts w:ascii="Times New Roman" w:hAnsi="Times New Roman" w:cs="Times New Roman"/>
-            <w:noProof/>
-          </w:rPr>
-          <w:t>4.2.</w:t>
-        </w:r>
-        <w:r>
-          <w:rPr>
-            <w:rFonts w:ascii="Times New Roman" w:eastAsiaTheme="minorEastAsia" w:hAnsi="Times New Roman" w:cs="Times New Roman"/>
-            <w:smallCaps w:val="0"/>
-            <w:noProof/>
-            <w:sz w:val="22"/>
-            <w:szCs w:val="22"/>
-            <w:lang w:eastAsia="pt-PT"/>
-          </w:rPr>
-          <w:tab/>
-        </w:r>
-        <w:r>
-          <w:rPr>
-            <w:rStyle w:val="Hiperligao"/>
-            <w:rFonts w:ascii="Times New Roman" w:hAnsi="Times New Roman" w:cs="Times New Roman"/>
-            <w:noProof/>
-          </w:rPr>
-          <w:t>Propostas de soluções</w:t>
-        </w:r>
-        <w:r>
-          <w:rPr>
-            <w:rFonts w:ascii="Times New Roman" w:hAnsi="Times New Roman" w:cs="Times New Roman"/>
-            <w:noProof/>
-            <w:webHidden/>
-          </w:rPr>
-          <w:tab/>
-        </w:r>
-        <w:r>
-          <w:rPr>
-            <w:rFonts w:ascii="Times New Roman" w:hAnsi="Times New Roman" w:cs="Times New Roman"/>
-            <w:noProof/>
-            <w:webHidden/>
-          </w:rPr>
-          <w:fldChar w:fldCharType="begin"/>
-        </w:r>
-        <w:r>
-          <w:rPr>
-            <w:rFonts w:ascii="Times New Roman" w:hAnsi="Times New Roman" w:cs="Times New Roman"/>
-            <w:noProof/>
-            <w:webHidden/>
-          </w:rPr>
-          <w:instrText xml:space="preserve"> PAGEREF _Toc87024416 \h </w:instrText>
-        </w:r>
-        <w:r>
-          <w:rPr>
-            <w:rFonts w:ascii="Times New Roman" w:hAnsi="Times New Roman" w:cs="Times New Roman"/>
-            <w:noProof/>
-            <w:webHidden/>
-          </w:rPr>
-        </w:r>
-        <w:r>
-          <w:rPr>
-            <w:rFonts w:ascii="Times New Roman" w:hAnsi="Times New Roman" w:cs="Times New Roman"/>
-            <w:noProof/>
-            <w:webHidden/>
-          </w:rPr>
-          <w:fldChar w:fldCharType="separate"/>
-        </w:r>
-        <w:r>
-          <w:rPr>
-            <w:rFonts w:ascii="Times New Roman" w:hAnsi="Times New Roman" w:cs="Times New Roman"/>
-            <w:noProof/>
-            <w:webHidden/>
-          </w:rPr>
-          <w:t>12</w:t>
-        </w:r>
-        <w:r>
-          <w:rPr>
-            <w:rFonts w:ascii="Times New Roman" w:hAnsi="Times New Roman" w:cs="Times New Roman"/>
-            <w:noProof/>
-            <w:webHidden/>
-          </w:rPr>
-          <w:fldChar w:fldCharType="end"/>
-        </w:r>
-      </w:hyperlink>
-    </w:p>
-    <w:p>
-      <w:pPr>
-        <w:pStyle w:val="ndice1"/>
-        <w:rPr>
-          <w:rFonts w:ascii="Times New Roman" w:eastAsiaTheme="minorEastAsia" w:hAnsi="Times New Roman" w:cs="Times New Roman"/>
+          <w:rFonts w:eastAsiaTheme="minorEastAsia" w:cstheme="minorBidi"/>
           <w:b w:val="0"/>
           <w:bCs w:val="0"/>
           <w:caps w:val="0"/>
@@ -2228,18 +1554,203 @@
           <w:lang w:eastAsia="pt-PT"/>
         </w:rPr>
       </w:pPr>
-      <w:hyperlink w:anchor="_Toc87024417" w:history="1">
+      <w:hyperlink w:anchor="_Toc92895880" w:history="1">
         <w:r>
           <w:rPr>
             <w:rStyle w:val="Hiperligao"/>
-            <w:rFonts w:ascii="Times New Roman" w:hAnsi="Times New Roman" w:cs="Times New Roman"/>
+            <w:noProof/>
+          </w:rPr>
+          <w:t>6.</w:t>
+        </w:r>
+        <w:r>
+          <w:rPr>
+            <w:rFonts w:eastAsiaTheme="minorEastAsia" w:cstheme="minorBidi"/>
+            <w:b w:val="0"/>
+            <w:bCs w:val="0"/>
+            <w:caps w:val="0"/>
+            <w:noProof/>
+            <w:sz w:val="22"/>
+            <w:szCs w:val="22"/>
+            <w:lang w:eastAsia="pt-PT"/>
+          </w:rPr>
+          <w:tab/>
+        </w:r>
+        <w:r>
+          <w:rPr>
+            <w:rStyle w:val="Hiperligao"/>
+            <w:noProof/>
+          </w:rPr>
+          <w:t>Dificuldades e Soluções</w:t>
+        </w:r>
+        <w:r>
+          <w:rPr>
+            <w:noProof/>
+            <w:webHidden/>
+          </w:rPr>
+          <w:tab/>
+        </w:r>
+        <w:r>
+          <w:rPr>
+            <w:noProof/>
+            <w:webHidden/>
+          </w:rPr>
+          <w:fldChar w:fldCharType="begin"/>
+        </w:r>
+        <w:r>
+          <w:rPr>
+            <w:noProof/>
+            <w:webHidden/>
+          </w:rPr>
+          <w:instrText xml:space="preserve"> PAGEREF _Toc92895880 \h </w:instrText>
+        </w:r>
+        <w:r>
+          <w:rPr>
+            <w:noProof/>
+            <w:webHidden/>
+          </w:rPr>
+        </w:r>
+        <w:r>
+          <w:rPr>
+            <w:noProof/>
+            <w:webHidden/>
+          </w:rPr>
+          <w:fldChar w:fldCharType="separate"/>
+        </w:r>
+        <w:r>
+          <w:rPr>
+            <w:noProof/>
+            <w:webHidden/>
+          </w:rPr>
+          <w:t>10</w:t>
+        </w:r>
+        <w:r>
+          <w:rPr>
+            <w:noProof/>
+            <w:webHidden/>
+          </w:rPr>
+          <w:fldChar w:fldCharType="end"/>
+        </w:r>
+      </w:hyperlink>
+    </w:p>
+    <w:p>
+      <w:pPr>
+        <w:pStyle w:val="ndice1"/>
+        <w:tabs>
+          <w:tab w:val="left" w:pos="480"/>
+        </w:tabs>
+        <w:rPr>
+          <w:rFonts w:eastAsiaTheme="minorEastAsia" w:cstheme="minorBidi"/>
+          <w:b w:val="0"/>
+          <w:bCs w:val="0"/>
+          <w:caps w:val="0"/>
+          <w:noProof/>
+          <w:sz w:val="22"/>
+          <w:szCs w:val="22"/>
+          <w:lang w:eastAsia="pt-PT"/>
+        </w:rPr>
+      </w:pPr>
+      <w:hyperlink w:anchor="_Toc92895881" w:history="1">
+        <w:r>
+          <w:rPr>
+            <w:rStyle w:val="Hiperligao"/>
+            <w:noProof/>
+          </w:rPr>
+          <w:t>7.</w:t>
+        </w:r>
+        <w:r>
+          <w:rPr>
+            <w:rFonts w:eastAsiaTheme="minorEastAsia" w:cstheme="minorBidi"/>
+            <w:b w:val="0"/>
+            <w:bCs w:val="0"/>
+            <w:caps w:val="0"/>
+            <w:noProof/>
+            <w:sz w:val="22"/>
+            <w:szCs w:val="22"/>
+            <w:lang w:eastAsia="pt-PT"/>
+          </w:rPr>
+          <w:tab/>
+        </w:r>
+        <w:r>
+          <w:rPr>
+            <w:rStyle w:val="Hiperligao"/>
+            <w:noProof/>
+          </w:rPr>
+          <w:t>Dificuldades e Soluções</w:t>
+        </w:r>
+        <w:r>
+          <w:rPr>
+            <w:noProof/>
+            <w:webHidden/>
+          </w:rPr>
+          <w:tab/>
+        </w:r>
+        <w:r>
+          <w:rPr>
+            <w:noProof/>
+            <w:webHidden/>
+          </w:rPr>
+          <w:fldChar w:fldCharType="begin"/>
+        </w:r>
+        <w:r>
+          <w:rPr>
+            <w:noProof/>
+            <w:webHidden/>
+          </w:rPr>
+          <w:instrText xml:space="preserve"> PAGEREF _Toc92895881 \h </w:instrText>
+        </w:r>
+        <w:r>
+          <w:rPr>
+            <w:noProof/>
+            <w:webHidden/>
+          </w:rPr>
+        </w:r>
+        <w:r>
+          <w:rPr>
+            <w:noProof/>
+            <w:webHidden/>
+          </w:rPr>
+          <w:fldChar w:fldCharType="separate"/>
+        </w:r>
+        <w:r>
+          <w:rPr>
+            <w:noProof/>
+            <w:webHidden/>
+          </w:rPr>
+          <w:t>11</w:t>
+        </w:r>
+        <w:r>
+          <w:rPr>
+            <w:noProof/>
+            <w:webHidden/>
+          </w:rPr>
+          <w:fldChar w:fldCharType="end"/>
+        </w:r>
+      </w:hyperlink>
+    </w:p>
+    <w:p>
+      <w:pPr>
+        <w:pStyle w:val="ndice1"/>
+        <w:rPr>
+          <w:rFonts w:eastAsiaTheme="minorEastAsia" w:cstheme="minorBidi"/>
+          <w:b w:val="0"/>
+          <w:bCs w:val="0"/>
+          <w:caps w:val="0"/>
+          <w:noProof/>
+          <w:sz w:val="22"/>
+          <w:szCs w:val="22"/>
+          <w:lang w:eastAsia="pt-PT"/>
+        </w:rPr>
+      </w:pPr>
+      <w:hyperlink w:anchor="_Toc92895882" w:history="1">
+        <w:r>
+          <w:rPr>
+            <w:rStyle w:val="Hiperligao"/>
             <w:noProof/>
           </w:rPr>
           <w:t>Conclusão</w:t>
         </w:r>
         <w:r>
           <w:rPr>
-            <w:rFonts w:ascii="Times New Roman" w:hAnsi="Times New Roman" w:cs="Times New Roman"/>
             <w:noProof/>
             <w:webHidden/>
           </w:rPr>
@@ -2247,7 +1758,6 @@
         </w:r>
         <w:r>
           <w:rPr>
-            <w:rFonts w:ascii="Times New Roman" w:hAnsi="Times New Roman" w:cs="Times New Roman"/>
             <w:noProof/>
             <w:webHidden/>
           </w:rPr>
@@ -2255,22 +1765,19 @@
         </w:r>
         <w:r>
           <w:rPr>
-            <w:rFonts w:ascii="Times New Roman" w:hAnsi="Times New Roman" w:cs="Times New Roman"/>
             <w:noProof/>
             <w:webHidden/>
           </w:rPr>
-          <w:instrText xml:space="preserve"> PAGEREF _Toc87024417 \h </w:instrText>
-        </w:r>
-        <w:r>
-          <w:rPr>
-            <w:rFonts w:ascii="Times New Roman" w:hAnsi="Times New Roman" w:cs="Times New Roman"/>
+          <w:instrText xml:space="preserve"> PAGEREF _Toc92895882 \h </w:instrText>
+        </w:r>
+        <w:r>
+          <w:rPr>
             <w:noProof/>
             <w:webHidden/>
           </w:rPr>
         </w:r>
         <w:r>
           <w:rPr>
-            <w:rFonts w:ascii="Times New Roman" w:hAnsi="Times New Roman" w:cs="Times New Roman"/>
             <w:noProof/>
             <w:webHidden/>
           </w:rPr>
@@ -2278,15 +1785,13 @@
         </w:r>
         <w:r>
           <w:rPr>
-            <w:rFonts w:ascii="Times New Roman" w:hAnsi="Times New Roman" w:cs="Times New Roman"/>
             <w:noProof/>
             <w:webHidden/>
           </w:rPr>
-          <w:t>13</w:t>
-        </w:r>
-        <w:r>
-          <w:rPr>
-            <w:rFonts w:ascii="Times New Roman" w:hAnsi="Times New Roman" w:cs="Times New Roman"/>
+          <w:t>12</w:t>
+        </w:r>
+        <w:r>
+          <w:rPr>
             <w:noProof/>
             <w:webHidden/>
           </w:rPr>
@@ -2313,837 +1818,6 @@
         <w:ind w:firstLine="0"/>
         <w:jc w:val="left"/>
       </w:pPr>
-      <w:r>
-        <w:br w:type="page"/>
-      </w:r>
-    </w:p>
-    <w:p>
-      <w:pPr>
-        <w:spacing w:after="200" w:line="276" w:lineRule="auto"/>
-        <w:ind w:firstLine="0"/>
-        <w:jc w:val="left"/>
-        <w:rPr>
-          <w:rFonts w:asciiTheme="minorHAnsi" w:hAnsiTheme="minorHAnsi" w:cstheme="minorHAnsi"/>
-          <w:sz w:val="40"/>
-          <w:szCs w:val="36"/>
-        </w:rPr>
-      </w:pPr>
-      <w:r>
-        <w:rPr>
-          <w:rFonts w:asciiTheme="minorHAnsi" w:hAnsiTheme="minorHAnsi" w:cstheme="minorHAnsi"/>
-          <w:sz w:val="40"/>
-          <w:szCs w:val="36"/>
-        </w:rPr>
-        <w:lastRenderedPageBreak/>
-        <w:t>Índice</w:t>
-      </w:r>
-      <w:r>
-        <w:rPr>
-          <w:rFonts w:asciiTheme="minorHAnsi" w:hAnsiTheme="minorHAnsi" w:cstheme="minorHAnsi"/>
-          <w:sz w:val="40"/>
-          <w:szCs w:val="36"/>
-        </w:rPr>
-        <w:t xml:space="preserve"> de figuras</w:t>
-      </w:r>
-      <w:r>
-        <w:fldChar w:fldCharType="begin"/>
-      </w:r>
-      <w:r>
-        <w:instrText xml:space="preserve"> TOC \h \z \c "Figura" </w:instrText>
-      </w:r>
-      <w:r>
-        <w:fldChar w:fldCharType="separate"/>
-      </w:r>
-    </w:p>
-    <w:p>
-      <w:pPr>
-        <w:pStyle w:val="ndicedeilustraes"/>
-        <w:tabs>
-          <w:tab w:val="right" w:leader="dot" w:pos="8777"/>
-        </w:tabs>
-        <w:ind w:firstLine="0"/>
-        <w:rPr>
-          <w:rFonts w:cs="Times New Roman"/>
-          <w:noProof/>
-        </w:rPr>
-      </w:pPr>
-      <w:hyperlink r:id="rId15" w:anchor="_Toc87024320" w:history="1">
-        <w:r>
-          <w:rPr>
-            <w:rStyle w:val="Hiperligao"/>
-            <w:rFonts w:cs="Times New Roman"/>
-            <w:noProof/>
-          </w:rPr>
-          <w:t>Figura 1- Activity Definições</w:t>
-        </w:r>
-        <w:r>
-          <w:rPr>
-            <w:rFonts w:cs="Times New Roman"/>
-            <w:noProof/>
-            <w:webHidden/>
-          </w:rPr>
-          <w:tab/>
-        </w:r>
-        <w:r>
-          <w:rPr>
-            <w:rFonts w:cs="Times New Roman"/>
-            <w:noProof/>
-            <w:webHidden/>
-          </w:rPr>
-          <w:fldChar w:fldCharType="begin"/>
-        </w:r>
-        <w:r>
-          <w:rPr>
-            <w:rFonts w:cs="Times New Roman"/>
-            <w:noProof/>
-            <w:webHidden/>
-          </w:rPr>
-          <w:instrText xml:space="preserve"> PAGEREF _Toc87024320 \h </w:instrText>
-        </w:r>
-        <w:r>
-          <w:rPr>
-            <w:rFonts w:cs="Times New Roman"/>
-            <w:noProof/>
-            <w:webHidden/>
-          </w:rPr>
-        </w:r>
-        <w:r>
-          <w:rPr>
-            <w:rFonts w:cs="Times New Roman"/>
-            <w:noProof/>
-            <w:webHidden/>
-          </w:rPr>
-          <w:fldChar w:fldCharType="separate"/>
-        </w:r>
-        <w:r>
-          <w:rPr>
-            <w:rFonts w:cs="Times New Roman"/>
-            <w:noProof/>
-            <w:webHidden/>
-          </w:rPr>
-          <w:t>8</w:t>
-        </w:r>
-        <w:r>
-          <w:rPr>
-            <w:rFonts w:cs="Times New Roman"/>
-            <w:noProof/>
-            <w:webHidden/>
-          </w:rPr>
-          <w:fldChar w:fldCharType="end"/>
-        </w:r>
-      </w:hyperlink>
-    </w:p>
-    <w:p>
-      <w:pPr>
-        <w:pStyle w:val="ndicedeilustraes"/>
-        <w:tabs>
-          <w:tab w:val="right" w:leader="dot" w:pos="8777"/>
-        </w:tabs>
-        <w:ind w:firstLine="0"/>
-        <w:rPr>
-          <w:rFonts w:cs="Times New Roman"/>
-          <w:noProof/>
-        </w:rPr>
-      </w:pPr>
-      <w:hyperlink r:id="rId16" w:anchor="_Toc87024321" w:history="1">
-        <w:r>
-          <w:rPr>
-            <w:rStyle w:val="Hiperligao"/>
-            <w:rFonts w:cs="Times New Roman"/>
-            <w:noProof/>
-          </w:rPr>
-          <w:t>Figura 2- Activity Login</w:t>
-        </w:r>
-        <w:r>
-          <w:rPr>
-            <w:rFonts w:cs="Times New Roman"/>
-            <w:noProof/>
-            <w:webHidden/>
-          </w:rPr>
-          <w:tab/>
-        </w:r>
-        <w:r>
-          <w:rPr>
-            <w:rFonts w:cs="Times New Roman"/>
-            <w:noProof/>
-            <w:webHidden/>
-          </w:rPr>
-          <w:fldChar w:fldCharType="begin"/>
-        </w:r>
-        <w:r>
-          <w:rPr>
-            <w:rFonts w:cs="Times New Roman"/>
-            <w:noProof/>
-            <w:webHidden/>
-          </w:rPr>
-          <w:instrText xml:space="preserve"> PAGEREF _Toc87024321 \h </w:instrText>
-        </w:r>
-        <w:r>
-          <w:rPr>
-            <w:rFonts w:cs="Times New Roman"/>
-            <w:noProof/>
-            <w:webHidden/>
-          </w:rPr>
-        </w:r>
-        <w:r>
-          <w:rPr>
-            <w:rFonts w:cs="Times New Roman"/>
-            <w:noProof/>
-            <w:webHidden/>
-          </w:rPr>
-          <w:fldChar w:fldCharType="separate"/>
-        </w:r>
-        <w:r>
-          <w:rPr>
-            <w:rFonts w:cs="Times New Roman"/>
-            <w:noProof/>
-            <w:webHidden/>
-          </w:rPr>
-          <w:t>8</w:t>
-        </w:r>
-        <w:r>
-          <w:rPr>
-            <w:rFonts w:cs="Times New Roman"/>
-            <w:noProof/>
-            <w:webHidden/>
-          </w:rPr>
-          <w:fldChar w:fldCharType="end"/>
-        </w:r>
-      </w:hyperlink>
-    </w:p>
-    <w:p>
-      <w:pPr>
-        <w:pStyle w:val="ndicedeilustraes"/>
-        <w:tabs>
-          <w:tab w:val="right" w:leader="dot" w:pos="8777"/>
-        </w:tabs>
-        <w:ind w:firstLine="0"/>
-        <w:rPr>
-          <w:rFonts w:cs="Times New Roman"/>
-          <w:noProof/>
-        </w:rPr>
-      </w:pPr>
-      <w:hyperlink r:id="rId17" w:anchor="_Toc87024322" w:history="1">
-        <w:r>
-          <w:rPr>
-            <w:rStyle w:val="Hiperligao"/>
-            <w:rFonts w:cs="Times New Roman"/>
-            <w:noProof/>
-          </w:rPr>
-          <w:t>Figura 3- Activity Principal</w:t>
-        </w:r>
-        <w:r>
-          <w:rPr>
-            <w:rFonts w:cs="Times New Roman"/>
-            <w:noProof/>
-            <w:webHidden/>
-          </w:rPr>
-          <w:tab/>
-        </w:r>
-        <w:r>
-          <w:rPr>
-            <w:rFonts w:cs="Times New Roman"/>
-            <w:noProof/>
-            <w:webHidden/>
-          </w:rPr>
-          <w:fldChar w:fldCharType="begin"/>
-        </w:r>
-        <w:r>
-          <w:rPr>
-            <w:rFonts w:cs="Times New Roman"/>
-            <w:noProof/>
-            <w:webHidden/>
-          </w:rPr>
-          <w:instrText xml:space="preserve"> PAGEREF _Toc87024322 \h </w:instrText>
-        </w:r>
-        <w:r>
-          <w:rPr>
-            <w:rFonts w:cs="Times New Roman"/>
-            <w:noProof/>
-            <w:webHidden/>
-          </w:rPr>
-        </w:r>
-        <w:r>
-          <w:rPr>
-            <w:rFonts w:cs="Times New Roman"/>
-            <w:noProof/>
-            <w:webHidden/>
-          </w:rPr>
-          <w:fldChar w:fldCharType="separate"/>
-        </w:r>
-        <w:r>
-          <w:rPr>
-            <w:rFonts w:cs="Times New Roman"/>
-            <w:noProof/>
-            <w:webHidden/>
-          </w:rPr>
-          <w:t>8</w:t>
-        </w:r>
-        <w:r>
-          <w:rPr>
-            <w:rFonts w:cs="Times New Roman"/>
-            <w:noProof/>
-            <w:webHidden/>
-          </w:rPr>
-          <w:fldChar w:fldCharType="end"/>
-        </w:r>
-      </w:hyperlink>
-    </w:p>
-    <w:p>
-      <w:pPr>
-        <w:pStyle w:val="ndicedeilustraes"/>
-        <w:tabs>
-          <w:tab w:val="right" w:leader="dot" w:pos="8777"/>
-        </w:tabs>
-        <w:ind w:firstLine="0"/>
-        <w:rPr>
-          <w:rFonts w:cs="Times New Roman"/>
-          <w:noProof/>
-        </w:rPr>
-      </w:pPr>
-      <w:hyperlink r:id="rId18" w:anchor="_Toc87024323" w:history="1">
-        <w:r>
-          <w:rPr>
-            <w:rStyle w:val="Hiperligao"/>
-            <w:rFonts w:cs="Times New Roman"/>
-            <w:noProof/>
-          </w:rPr>
-          <w:t>Figura 4- Activity Registo</w:t>
-        </w:r>
-        <w:r>
-          <w:rPr>
-            <w:rFonts w:cs="Times New Roman"/>
-            <w:noProof/>
-            <w:webHidden/>
-          </w:rPr>
-          <w:tab/>
-        </w:r>
-        <w:r>
-          <w:rPr>
-            <w:rFonts w:cs="Times New Roman"/>
-            <w:noProof/>
-            <w:webHidden/>
-          </w:rPr>
-          <w:fldChar w:fldCharType="begin"/>
-        </w:r>
-        <w:r>
-          <w:rPr>
-            <w:rFonts w:cs="Times New Roman"/>
-            <w:noProof/>
-            <w:webHidden/>
-          </w:rPr>
-          <w:instrText xml:space="preserve"> PAGEREF _Toc87024323 \h </w:instrText>
-        </w:r>
-        <w:r>
-          <w:rPr>
-            <w:rFonts w:cs="Times New Roman"/>
-            <w:noProof/>
-            <w:webHidden/>
-          </w:rPr>
-        </w:r>
-        <w:r>
-          <w:rPr>
-            <w:rFonts w:cs="Times New Roman"/>
-            <w:noProof/>
-            <w:webHidden/>
-          </w:rPr>
-          <w:fldChar w:fldCharType="separate"/>
-        </w:r>
-        <w:r>
-          <w:rPr>
-            <w:rFonts w:cs="Times New Roman"/>
-            <w:noProof/>
-            <w:webHidden/>
-          </w:rPr>
-          <w:t>8</w:t>
-        </w:r>
-        <w:r>
-          <w:rPr>
-            <w:rFonts w:cs="Times New Roman"/>
-            <w:noProof/>
-            <w:webHidden/>
-          </w:rPr>
-          <w:fldChar w:fldCharType="end"/>
-        </w:r>
-      </w:hyperlink>
-    </w:p>
-    <w:p>
-      <w:pPr>
-        <w:pStyle w:val="ndicedeilustraes"/>
-        <w:tabs>
-          <w:tab w:val="right" w:leader="dot" w:pos="8777"/>
-        </w:tabs>
-        <w:ind w:firstLine="0"/>
-        <w:rPr>
-          <w:rFonts w:cs="Times New Roman"/>
-          <w:noProof/>
-        </w:rPr>
-      </w:pPr>
-      <w:hyperlink r:id="rId19" w:anchor="_Toc87024324" w:history="1">
-        <w:r>
-          <w:rPr>
-            <w:rStyle w:val="Hiperligao"/>
-            <w:rFonts w:cs="Times New Roman"/>
-            <w:noProof/>
-          </w:rPr>
-          <w:t>Figura 5- Activity Começar treino</w:t>
-        </w:r>
-        <w:r>
-          <w:rPr>
-            <w:rFonts w:cs="Times New Roman"/>
-            <w:noProof/>
-            <w:webHidden/>
-          </w:rPr>
-          <w:tab/>
-        </w:r>
-        <w:r>
-          <w:rPr>
-            <w:rFonts w:cs="Times New Roman"/>
-            <w:noProof/>
-            <w:webHidden/>
-          </w:rPr>
-          <w:fldChar w:fldCharType="begin"/>
-        </w:r>
-        <w:r>
-          <w:rPr>
-            <w:rFonts w:cs="Times New Roman"/>
-            <w:noProof/>
-            <w:webHidden/>
-          </w:rPr>
-          <w:instrText xml:space="preserve"> PAGEREF _Toc87024324 \h </w:instrText>
-        </w:r>
-        <w:r>
-          <w:rPr>
-            <w:rFonts w:cs="Times New Roman"/>
-            <w:noProof/>
-            <w:webHidden/>
-          </w:rPr>
-        </w:r>
-        <w:r>
-          <w:rPr>
-            <w:rFonts w:cs="Times New Roman"/>
-            <w:noProof/>
-            <w:webHidden/>
-          </w:rPr>
-          <w:fldChar w:fldCharType="separate"/>
-        </w:r>
-        <w:r>
-          <w:rPr>
-            <w:rFonts w:cs="Times New Roman"/>
-            <w:noProof/>
-            <w:webHidden/>
-          </w:rPr>
-          <w:t>9</w:t>
-        </w:r>
-        <w:r>
-          <w:rPr>
-            <w:rFonts w:cs="Times New Roman"/>
-            <w:noProof/>
-            <w:webHidden/>
-          </w:rPr>
-          <w:fldChar w:fldCharType="end"/>
-        </w:r>
-      </w:hyperlink>
-    </w:p>
-    <w:p>
-      <w:pPr>
-        <w:pStyle w:val="ndicedeilustraes"/>
-        <w:tabs>
-          <w:tab w:val="right" w:leader="dot" w:pos="8777"/>
-        </w:tabs>
-        <w:ind w:firstLine="0"/>
-        <w:rPr>
-          <w:rFonts w:cs="Times New Roman"/>
-          <w:noProof/>
-        </w:rPr>
-      </w:pPr>
-      <w:hyperlink r:id="rId20" w:anchor="_Toc87024325" w:history="1">
-        <w:r>
-          <w:rPr>
-            <w:rStyle w:val="Hiperligao"/>
-            <w:rFonts w:cs="Times New Roman"/>
-            <w:noProof/>
-          </w:rPr>
-          <w:t>Figura 6- Activity Perfil</w:t>
-        </w:r>
-        <w:r>
-          <w:rPr>
-            <w:rFonts w:cs="Times New Roman"/>
-            <w:noProof/>
-            <w:webHidden/>
-          </w:rPr>
-          <w:tab/>
-        </w:r>
-        <w:r>
-          <w:rPr>
-            <w:rFonts w:cs="Times New Roman"/>
-            <w:noProof/>
-            <w:webHidden/>
-          </w:rPr>
-          <w:fldChar w:fldCharType="begin"/>
-        </w:r>
-        <w:r>
-          <w:rPr>
-            <w:rFonts w:cs="Times New Roman"/>
-            <w:noProof/>
-            <w:webHidden/>
-          </w:rPr>
-          <w:instrText xml:space="preserve"> PAGEREF _Toc87024325 \h </w:instrText>
-        </w:r>
-        <w:r>
-          <w:rPr>
-            <w:rFonts w:cs="Times New Roman"/>
-            <w:noProof/>
-            <w:webHidden/>
-          </w:rPr>
-        </w:r>
-        <w:r>
-          <w:rPr>
-            <w:rFonts w:cs="Times New Roman"/>
-            <w:noProof/>
-            <w:webHidden/>
-          </w:rPr>
-          <w:fldChar w:fldCharType="separate"/>
-        </w:r>
-        <w:r>
-          <w:rPr>
-            <w:rFonts w:cs="Times New Roman"/>
-            <w:noProof/>
-            <w:webHidden/>
-          </w:rPr>
-          <w:t>9</w:t>
-        </w:r>
-        <w:r>
-          <w:rPr>
-            <w:rFonts w:cs="Times New Roman"/>
-            <w:noProof/>
-            <w:webHidden/>
-          </w:rPr>
-          <w:fldChar w:fldCharType="end"/>
-        </w:r>
-      </w:hyperlink>
-    </w:p>
-    <w:p>
-      <w:pPr>
-        <w:pStyle w:val="ndicedeilustraes"/>
-        <w:tabs>
-          <w:tab w:val="right" w:leader="dot" w:pos="8777"/>
-        </w:tabs>
-        <w:ind w:firstLine="0"/>
-        <w:rPr>
-          <w:rFonts w:cs="Times New Roman"/>
-          <w:noProof/>
-        </w:rPr>
-      </w:pPr>
-      <w:hyperlink r:id="rId21" w:anchor="_Toc87024326" w:history="1">
-        <w:r>
-          <w:rPr>
-            <w:rStyle w:val="Hiperligao"/>
-            <w:rFonts w:cs="Times New Roman"/>
-            <w:noProof/>
-          </w:rPr>
-          <w:t>Figura 7- Activity mapa (trocada pelo fragment mapa)</w:t>
-        </w:r>
-        <w:r>
-          <w:rPr>
-            <w:rFonts w:cs="Times New Roman"/>
-            <w:noProof/>
-            <w:webHidden/>
-          </w:rPr>
-          <w:tab/>
-        </w:r>
-        <w:r>
-          <w:rPr>
-            <w:rFonts w:cs="Times New Roman"/>
-            <w:noProof/>
-            <w:webHidden/>
-          </w:rPr>
-          <w:fldChar w:fldCharType="begin"/>
-        </w:r>
-        <w:r>
-          <w:rPr>
-            <w:rFonts w:cs="Times New Roman"/>
-            <w:noProof/>
-            <w:webHidden/>
-          </w:rPr>
-          <w:instrText xml:space="preserve"> PAGEREF _Toc87024326 \h </w:instrText>
-        </w:r>
-        <w:r>
-          <w:rPr>
-            <w:rFonts w:cs="Times New Roman"/>
-            <w:noProof/>
-            <w:webHidden/>
-          </w:rPr>
-        </w:r>
-        <w:r>
-          <w:rPr>
-            <w:rFonts w:cs="Times New Roman"/>
-            <w:noProof/>
-            <w:webHidden/>
-          </w:rPr>
-          <w:fldChar w:fldCharType="separate"/>
-        </w:r>
-        <w:r>
-          <w:rPr>
-            <w:rFonts w:cs="Times New Roman"/>
-            <w:noProof/>
-            <w:webHidden/>
-          </w:rPr>
-          <w:t>9</w:t>
-        </w:r>
-        <w:r>
-          <w:rPr>
-            <w:rFonts w:cs="Times New Roman"/>
-            <w:noProof/>
-            <w:webHidden/>
-          </w:rPr>
-          <w:fldChar w:fldCharType="end"/>
-        </w:r>
-      </w:hyperlink>
-    </w:p>
-    <w:p>
-      <w:pPr>
-        <w:pStyle w:val="ndicedeilustraes"/>
-        <w:tabs>
-          <w:tab w:val="right" w:leader="dot" w:pos="8777"/>
-        </w:tabs>
-        <w:ind w:firstLine="0"/>
-        <w:rPr>
-          <w:rFonts w:cs="Times New Roman"/>
-          <w:noProof/>
-        </w:rPr>
-      </w:pPr>
-      <w:hyperlink r:id="rId22" w:anchor="_Toc87024327" w:history="1">
-        <w:r>
-          <w:rPr>
-            <w:rStyle w:val="Hiperligao"/>
-            <w:rFonts w:cs="Times New Roman"/>
-            <w:noProof/>
-          </w:rPr>
-          <w:t>Figura 8- Activity Sessão de treino</w:t>
-        </w:r>
-        <w:r>
-          <w:rPr>
-            <w:rFonts w:cs="Times New Roman"/>
-            <w:noProof/>
-            <w:webHidden/>
-          </w:rPr>
-          <w:tab/>
-        </w:r>
-        <w:r>
-          <w:rPr>
-            <w:rFonts w:cs="Times New Roman"/>
-            <w:noProof/>
-            <w:webHidden/>
-          </w:rPr>
-          <w:fldChar w:fldCharType="begin"/>
-        </w:r>
-        <w:r>
-          <w:rPr>
-            <w:rFonts w:cs="Times New Roman"/>
-            <w:noProof/>
-            <w:webHidden/>
-          </w:rPr>
-          <w:instrText xml:space="preserve"> PAGEREF _Toc87024327 \h </w:instrText>
-        </w:r>
-        <w:r>
-          <w:rPr>
-            <w:rFonts w:cs="Times New Roman"/>
-            <w:noProof/>
-            <w:webHidden/>
-          </w:rPr>
-        </w:r>
-        <w:r>
-          <w:rPr>
-            <w:rFonts w:cs="Times New Roman"/>
-            <w:noProof/>
-            <w:webHidden/>
-          </w:rPr>
-          <w:fldChar w:fldCharType="separate"/>
-        </w:r>
-        <w:r>
-          <w:rPr>
-            <w:rFonts w:cs="Times New Roman"/>
-            <w:noProof/>
-            <w:webHidden/>
-          </w:rPr>
-          <w:t>9</w:t>
-        </w:r>
-        <w:r>
-          <w:rPr>
-            <w:rFonts w:cs="Times New Roman"/>
-            <w:noProof/>
-            <w:webHidden/>
-          </w:rPr>
-          <w:fldChar w:fldCharType="end"/>
-        </w:r>
-      </w:hyperlink>
-    </w:p>
-    <w:p>
-      <w:pPr>
-        <w:pStyle w:val="ndicedeilustraes"/>
-        <w:tabs>
-          <w:tab w:val="right" w:leader="dot" w:pos="8777"/>
-        </w:tabs>
-        <w:ind w:firstLine="0"/>
-        <w:rPr>
-          <w:rFonts w:cs="Times New Roman"/>
-          <w:noProof/>
-        </w:rPr>
-      </w:pPr>
-      <w:hyperlink r:id="rId23" w:anchor="_Toc87024328" w:history="1">
-        <w:r>
-          <w:rPr>
-            <w:rStyle w:val="Hiperligao"/>
-            <w:rFonts w:cs="Times New Roman"/>
-            <w:noProof/>
-          </w:rPr>
-          <w:t>Figura 9- Activity Resumo Treino</w:t>
-        </w:r>
-        <w:r>
-          <w:rPr>
-            <w:rFonts w:cs="Times New Roman"/>
-            <w:noProof/>
-            <w:webHidden/>
-          </w:rPr>
-          <w:tab/>
-        </w:r>
-        <w:r>
-          <w:rPr>
-            <w:rFonts w:cs="Times New Roman"/>
-            <w:noProof/>
-            <w:webHidden/>
-          </w:rPr>
-          <w:fldChar w:fldCharType="begin"/>
-        </w:r>
-        <w:r>
-          <w:rPr>
-            <w:rFonts w:cs="Times New Roman"/>
-            <w:noProof/>
-            <w:webHidden/>
-          </w:rPr>
-          <w:instrText xml:space="preserve"> PAGEREF _Toc87024328 \h </w:instrText>
-        </w:r>
-        <w:r>
-          <w:rPr>
-            <w:rFonts w:cs="Times New Roman"/>
-            <w:noProof/>
-            <w:webHidden/>
-          </w:rPr>
-        </w:r>
-        <w:r>
-          <w:rPr>
-            <w:rFonts w:cs="Times New Roman"/>
-            <w:noProof/>
-            <w:webHidden/>
-          </w:rPr>
-          <w:fldChar w:fldCharType="separate"/>
-        </w:r>
-        <w:r>
-          <w:rPr>
-            <w:rFonts w:cs="Times New Roman"/>
-            <w:noProof/>
-            <w:webHidden/>
-          </w:rPr>
-          <w:t>10</w:t>
-        </w:r>
-        <w:r>
-          <w:rPr>
-            <w:rFonts w:cs="Times New Roman"/>
-            <w:noProof/>
-            <w:webHidden/>
-          </w:rPr>
-          <w:fldChar w:fldCharType="end"/>
-        </w:r>
-      </w:hyperlink>
-    </w:p>
-    <w:p>
-      <w:pPr>
-        <w:pStyle w:val="ndicedeilustraes"/>
-        <w:tabs>
-          <w:tab w:val="right" w:leader="dot" w:pos="8777"/>
-        </w:tabs>
-        <w:ind w:firstLine="0"/>
-        <w:rPr>
-          <w:rFonts w:cs="Times New Roman"/>
-          <w:noProof/>
-        </w:rPr>
-      </w:pPr>
-      <w:hyperlink r:id="rId24" w:anchor="_Toc87024329" w:history="1">
-        <w:r>
-          <w:rPr>
-            <w:rStyle w:val="Hiperligao"/>
-            <w:rFonts w:cs="Times New Roman"/>
-            <w:noProof/>
-          </w:rPr>
-          <w:t>Figura 10- Activity Pausa</w:t>
-        </w:r>
-        <w:r>
-          <w:rPr>
-            <w:rFonts w:cs="Times New Roman"/>
-            <w:noProof/>
-            <w:webHidden/>
-          </w:rPr>
-          <w:tab/>
-        </w:r>
-        <w:r>
-          <w:rPr>
-            <w:rFonts w:cs="Times New Roman"/>
-            <w:noProof/>
-            <w:webHidden/>
-          </w:rPr>
-          <w:fldChar w:fldCharType="begin"/>
-        </w:r>
-        <w:r>
-          <w:rPr>
-            <w:rFonts w:cs="Times New Roman"/>
-            <w:noProof/>
-            <w:webHidden/>
-          </w:rPr>
-          <w:instrText xml:space="preserve"> PAGEREF _Toc87024329 \h </w:instrText>
-        </w:r>
-        <w:r>
-          <w:rPr>
-            <w:rFonts w:cs="Times New Roman"/>
-            <w:noProof/>
-            <w:webHidden/>
-          </w:rPr>
-        </w:r>
-        <w:r>
-          <w:rPr>
-            <w:rFonts w:cs="Times New Roman"/>
-            <w:noProof/>
-            <w:webHidden/>
-          </w:rPr>
-          <w:fldChar w:fldCharType="separate"/>
-        </w:r>
-        <w:r>
-          <w:rPr>
-            <w:rFonts w:cs="Times New Roman"/>
-            <w:noProof/>
-            <w:webHidden/>
-          </w:rPr>
-          <w:t>10</w:t>
-        </w:r>
-        <w:r>
-          <w:rPr>
-            <w:rFonts w:cs="Times New Roman"/>
-            <w:noProof/>
-            <w:webHidden/>
-          </w:rPr>
-          <w:fldChar w:fldCharType="end"/>
-        </w:r>
-      </w:hyperlink>
-    </w:p>
-    <w:p>
-      <w:pPr>
-        <w:spacing w:after="200" w:line="276" w:lineRule="auto"/>
-        <w:ind w:firstLine="0"/>
-        <w:jc w:val="left"/>
-      </w:pPr>
-      <w:r>
-        <w:fldChar w:fldCharType="end"/>
-      </w:r>
       <w:r>
         <w:br w:type="page"/>
       </w:r>
@@ -3156,7 +1830,7 @@
           <w:numId w:val="0"/>
         </w:numPr>
       </w:pPr>
-      <w:bookmarkStart w:id="0" w:name="_Toc87024403"/>
+      <w:bookmarkStart w:id="0" w:name="_Toc92895872"/>
       <w:r>
         <w:lastRenderedPageBreak/>
         <w:t>Introdução</w:t>
@@ -3239,7 +1913,7 @@
       <w:pPr>
         <w:pStyle w:val="Ttulo1"/>
       </w:pPr>
-      <w:bookmarkStart w:id="1" w:name="_Toc87024404"/>
+      <w:bookmarkStart w:id="1" w:name="_Toc92895873"/>
       <w:r>
         <w:lastRenderedPageBreak/>
         <w:t>Contextualização</w:t>
@@ -3247,10 +1921,16 @@
       <w:r>
         <w:t xml:space="preserve"> </w:t>
       </w:r>
+      <w:r>
+        <w:t xml:space="preserve">da </w:t>
+      </w:r>
+      <w:r>
+        <w:t>A</w:t>
+      </w:r>
+      <w:r>
+        <w:t>plicação</w:t>
+      </w:r>
       <w:bookmarkEnd w:id="1"/>
-      <w:r>
-        <w:t>da aplicação</w:t>
-      </w:r>
     </w:p>
     <w:p>
       <w:r>
@@ -3386,14 +2066,26 @@
       <w:pPr>
         <w:pStyle w:val="Ttulo1"/>
       </w:pPr>
-      <w:bookmarkStart w:id="2" w:name="_Toc87024407"/>
+      <w:bookmarkStart w:id="2" w:name="_Toc92895874"/>
       <w:r>
         <w:t>Requisitos</w:t>
       </w:r>
+      <w:r>
+        <w:t xml:space="preserve"> </w:t>
+      </w:r>
+      <w:r>
+        <w:t>F</w:t>
+      </w:r>
+      <w:r>
+        <w:t xml:space="preserve">inais </w:t>
+      </w:r>
+      <w:r>
+        <w:t>I</w:t>
+      </w:r>
+      <w:r>
+        <w:t>mplementados</w:t>
+      </w:r>
       <w:bookmarkEnd w:id="2"/>
-      <w:r>
-        <w:t xml:space="preserve"> finais implementados</w:t>
-      </w:r>
     </w:p>
     <w:p>
       <w:pPr>
@@ -3402,6 +2094,7 @@
           <w:ilvl w:val="0"/>
           <w:numId w:val="9"/>
         </w:numPr>
+        <w:ind w:left="714" w:hanging="357"/>
       </w:pPr>
       <w:r>
         <w:t>Permitir o registo e login do utilizador de forma rápida e eficiente;</w:t>
@@ -3414,6 +2107,7 @@
           <w:ilvl w:val="0"/>
           <w:numId w:val="9"/>
         </w:numPr>
+        <w:ind w:left="714" w:hanging="357"/>
       </w:pPr>
       <w:r>
         <w:t>Permitir terminar a sessão do utilizador</w:t>
@@ -3426,6 +2120,7 @@
           <w:ilvl w:val="0"/>
           <w:numId w:val="9"/>
         </w:numPr>
+        <w:ind w:left="714" w:hanging="357"/>
       </w:pPr>
       <w:r>
         <w:t>Permite fazer a gestão d</w:t>
@@ -3444,6 +2139,7 @@
           <w:ilvl w:val="0"/>
           <w:numId w:val="9"/>
         </w:numPr>
+        <w:ind w:left="714" w:hanging="357"/>
       </w:pPr>
       <w:r>
         <w:t>Permitir a obtenção da localização GPS do utilizador para realizar percursos, guardando a rota do mesmo;</w:t>
@@ -3456,13 +2152,16 @@
           <w:ilvl w:val="0"/>
           <w:numId w:val="9"/>
         </w:numPr>
+        <w:ind w:left="714" w:hanging="357"/>
       </w:pPr>
       <w:r>
         <w:t xml:space="preserve">Permitir a realização de treinos em </w:t>
       </w:r>
+      <w:proofErr w:type="gramStart"/>
       <w:r>
         <w:t>modo Offline</w:t>
       </w:r>
+      <w:proofErr w:type="gramEnd"/>
       <w:r>
         <w:t>, guardando</w:t>
       </w:r>
@@ -3492,6 +2191,7 @@
           <w:ilvl w:val="0"/>
           <w:numId w:val="9"/>
         </w:numPr>
+        <w:ind w:left="714" w:hanging="357"/>
       </w:pPr>
       <w:r>
         <w:t>Apresentar dados essenciais durante a atividade física</w:t>
@@ -3513,6 +2213,7 @@
           <w:ilvl w:val="0"/>
           <w:numId w:val="9"/>
         </w:numPr>
+        <w:ind w:left="714" w:hanging="357"/>
       </w:pPr>
       <w:r>
         <w:t>Permitir a visualização do mapa durante o treino;</w:t>
@@ -3525,6 +2226,7 @@
           <w:ilvl w:val="0"/>
           <w:numId w:val="9"/>
         </w:numPr>
+        <w:ind w:left="714" w:hanging="357"/>
       </w:pPr>
       <w:r>
         <w:t>Permitir pausar e retomar a sessão de treino</w:t>
@@ -3540,6 +2242,7 @@
           <w:ilvl w:val="0"/>
           <w:numId w:val="9"/>
         </w:numPr>
+        <w:ind w:left="714" w:hanging="357"/>
       </w:pPr>
       <w:r>
         <w:t>Permitir a aplicação ser executada em segundo plano durante o treino</w:t>
@@ -3555,6 +2258,7 @@
           <w:ilvl w:val="0"/>
           <w:numId w:val="9"/>
         </w:numPr>
+        <w:ind w:left="714" w:hanging="357"/>
       </w:pPr>
       <w:r>
         <w:t>Preencher a base de dados com as informações essenciais acerca da sessão de treino;</w:t>
@@ -3567,6 +2271,7 @@
           <w:ilvl w:val="0"/>
           <w:numId w:val="9"/>
         </w:numPr>
+        <w:ind w:left="714" w:hanging="357"/>
       </w:pPr>
       <w:r>
         <w:t>Mostrar o histórico das sessões de treino realizadas pelo utilizador;</w:t>
@@ -3579,6 +2284,7 @@
           <w:ilvl w:val="0"/>
           <w:numId w:val="9"/>
         </w:numPr>
+        <w:ind w:left="714" w:hanging="357"/>
       </w:pPr>
       <w:r>
         <w:t>Permitir fazer a gestão das sessões de treino do utilizador</w:t>
@@ -3594,6 +2300,7 @@
           <w:ilvl w:val="0"/>
           <w:numId w:val="9"/>
         </w:numPr>
+        <w:ind w:left="714" w:hanging="357"/>
       </w:pPr>
       <w:r>
         <w:t>Permitir a criação de publicações a partir dos detalhes dos treinos</w:t>
@@ -3615,16 +2322,17 @@
       <w:r>
         <w:br w:type="page"/>
       </w:r>
-      <w:bookmarkStart w:id="3" w:name="_Toc87024408"/>
     </w:p>
     <w:p>
       <w:pPr>
         <w:pStyle w:val="Ttulo2"/>
       </w:pPr>
+      <w:bookmarkStart w:id="3" w:name="_Toc92895875"/>
       <w:r>
         <w:lastRenderedPageBreak/>
         <w:t>Motivação para o Desenvolvimento do Projeto</w:t>
       </w:r>
+      <w:bookmarkEnd w:id="3"/>
     </w:p>
     <w:p>
       <w:r>
@@ -3669,8 +2377,6 @@
           <w:u w:val="single"/>
         </w:rPr>
       </w:pPr>
-      <w:bookmarkStart w:id="4" w:name="_Toc87024409"/>
-      <w:bookmarkEnd w:id="3"/>
       <w:r>
         <w:rPr>
           <w:u w:val="single"/>
@@ -3678,7 +2384,6 @@
         <w:br w:type="page"/>
       </w:r>
     </w:p>
-    <w:bookmarkEnd w:id="4"/>
     <w:p>
       <w:pPr>
         <w:pStyle w:val="Titulo1"/>
@@ -3876,28 +2581,25 @@
       <w:pPr>
         <w:pStyle w:val="Ttulo1"/>
       </w:pPr>
-      <w:bookmarkStart w:id="5" w:name="_Toc87024411"/>
+      <w:bookmarkStart w:id="4" w:name="_Toc92895876"/>
       <w:r>
         <w:lastRenderedPageBreak/>
         <w:t>Planeamento</w:t>
       </w:r>
+      <w:bookmarkEnd w:id="4"/>
+    </w:p>
+    <w:p>
+      <w:pPr>
+        <w:pStyle w:val="Ttulo2"/>
+      </w:pPr>
+      <w:bookmarkStart w:id="5" w:name="_Toc92895877"/>
+      <w:r>
+        <w:t xml:space="preserve">Tarefas </w:t>
+      </w:r>
+      <w:r>
+        <w:t>principais realizadas</w:t>
+      </w:r>
       <w:bookmarkEnd w:id="5"/>
-    </w:p>
-    <w:p>
-      <w:pPr>
-        <w:pStyle w:val="Ttulo2"/>
-      </w:pPr>
-      <w:bookmarkStart w:id="6" w:name="_Toc87024412"/>
-      <w:r>
-        <w:t xml:space="preserve">Tarefas </w:t>
-      </w:r>
-      <w:r>
-        <w:t xml:space="preserve">principais </w:t>
-      </w:r>
-      <w:bookmarkEnd w:id="6"/>
-      <w:r>
-        <w:t>realizadas</w:t>
-      </w:r>
     </w:p>
     <w:p>
       <w:r>
@@ -4145,15 +2847,15 @@
       <w:pPr>
         <w:pStyle w:val="Ttulo2"/>
       </w:pPr>
-      <w:bookmarkStart w:id="7" w:name="_Toc87024413"/>
+      <w:bookmarkStart w:id="6" w:name="_Toc92895878"/>
       <w:r>
         <w:lastRenderedPageBreak/>
         <w:t>Calendarização e distribuição</w:t>
       </w:r>
-      <w:bookmarkEnd w:id="7"/>
       <w:r>
         <w:t xml:space="preserve"> das tarefas</w:t>
       </w:r>
+      <w:bookmarkEnd w:id="6"/>
     </w:p>
     <w:p>
       <w:r>
@@ -4415,21 +3117,28 @@
       <w:pPr>
         <w:pStyle w:val="Ttulo1"/>
       </w:pPr>
+      <w:bookmarkStart w:id="7" w:name="_Toc92895879"/>
       <w:r>
         <w:lastRenderedPageBreak/>
         <w:t xml:space="preserve">Tecnologias </w:t>
       </w:r>
       <w:r>
-        <w:t>u</w:t>
-      </w:r>
-      <w:r>
-        <w:t>tilizadas e pesquisadas</w:t>
-      </w:r>
-    </w:p>
-    <w:p>
-      <w:pPr>
-        <w:spacing w:after="200" w:line="276" w:lineRule="auto"/>
-        <w:ind w:firstLine="360"/>
+        <w:t>U</w:t>
+      </w:r>
+      <w:r>
+        <w:t xml:space="preserve">tilizadas e </w:t>
+      </w:r>
+      <w:r>
+        <w:t>P</w:t>
+      </w:r>
+      <w:r>
+        <w:t>esquisadas</w:t>
+      </w:r>
+      <w:bookmarkEnd w:id="7"/>
+    </w:p>
+    <w:p>
+      <w:pPr>
+        <w:ind w:firstLine="357"/>
         <w:jc w:val="left"/>
       </w:pPr>
       <w:r>
@@ -4464,8 +3173,7 @@
     </w:p>
     <w:p>
       <w:pPr>
-        <w:spacing w:after="200" w:line="276" w:lineRule="auto"/>
-        <w:ind w:firstLine="360"/>
+        <w:ind w:firstLine="357"/>
         <w:jc w:val="left"/>
       </w:pPr>
       <w:r>
@@ -4483,8 +3191,7 @@
     </w:p>
     <w:p>
       <w:pPr>
-        <w:spacing w:after="200" w:line="276" w:lineRule="auto"/>
-        <w:ind w:firstLine="360"/>
+        <w:ind w:firstLine="357"/>
         <w:jc w:val="left"/>
       </w:pPr>
       <w:r>
@@ -4553,7 +3260,7 @@
       <w:pPr>
         <w:pStyle w:val="Ttulo1"/>
       </w:pPr>
-      <w:bookmarkStart w:id="8" w:name="_Toc87024414"/>
+      <w:bookmarkStart w:id="8" w:name="_Toc92895880"/>
       <w:r>
         <w:lastRenderedPageBreak/>
         <w:t>Dificuldades e Soluções</w:t>
@@ -4562,8 +3269,7 @@
     </w:p>
     <w:p>
       <w:pPr>
-        <w:spacing w:after="200" w:line="276" w:lineRule="auto"/>
-        <w:ind w:firstLine="708"/>
+        <w:ind w:firstLine="360"/>
         <w:jc w:val="left"/>
       </w:pPr>
       <w:r>
@@ -4578,18 +3284,35 @@
     </w:p>
     <w:p>
       <w:pPr>
-        <w:spacing w:after="200" w:line="276" w:lineRule="auto"/>
-        <w:ind w:firstLine="708"/>
+        <w:ind w:firstLine="360"/>
         <w:jc w:val="left"/>
       </w:pPr>
       <w:r>
-        <w:t xml:space="preserve">A funcionalidade de modo Offline deu alguns problemas no inicio, devido a ter-se que alterar várias funções para não fazer sincronizações </w:t>
+        <w:t xml:space="preserve">A funcionalidade de </w:t>
+      </w:r>
+      <w:r>
+        <w:t>modo offline</w:t>
+      </w:r>
+      <w:r>
+        <w:t xml:space="preserve"> deu alguns problemas no </w:t>
+      </w:r>
+      <w:r>
+        <w:t>início</w:t>
+      </w:r>
+      <w:r>
+        <w:t xml:space="preserve">, devido a ter-se que alterar várias funções para não fazer sincronizações </w:t>
       </w:r>
       <w:r>
         <w:t xml:space="preserve">de forma a </w:t>
       </w:r>
       <w:r>
-        <w:t>não disparar erros, teve que se alterar também as funções para criar treinos e fazer a sincronização com a API para detetar quais foram os treinos que foram realizados enquanto não havia Internet mesmo que se fecha-se a aplicação</w:t>
+        <w:t xml:space="preserve">não disparar erros, teve que se alterar também as funções para criar treinos e fazer a sincronização com a API para detetar quais foram os treinos que foram realizados enquanto não havia Internet mesmo que se </w:t>
+      </w:r>
+      <w:r>
+        <w:t>fechasse</w:t>
+      </w:r>
+      <w:r>
+        <w:t xml:space="preserve"> a aplicação</w:t>
       </w:r>
       <w:r>
         <w:t>.</w:t>
@@ -4600,8 +3323,7 @@
     </w:p>
     <w:p>
       <w:pPr>
-        <w:spacing w:after="200" w:line="276" w:lineRule="auto"/>
-        <w:ind w:firstLine="708"/>
+        <w:ind w:firstLine="360"/>
         <w:jc w:val="left"/>
       </w:pPr>
       <w:r>
@@ -4616,8 +3338,7 @@
     </w:p>
     <w:p>
       <w:pPr>
-        <w:spacing w:after="200" w:line="276" w:lineRule="auto"/>
-        <w:ind w:firstLine="708"/>
+        <w:ind w:firstLine="360"/>
         <w:jc w:val="left"/>
       </w:pPr>
       <w:r>
@@ -4633,7 +3354,13 @@
         <w:t xml:space="preserve"> em botões que não fossem da aplicação, mas do próprio telefone</w:t>
       </w:r>
       <w:r>
-        <w:t>, havia funções que não eram executadas e haviam bugs, principalmente relativos ao mapa</w:t>
+        <w:t xml:space="preserve">, havia funções que não eram executadas e </w:t>
+      </w:r>
+      <w:r>
+        <w:t>ocorriam</w:t>
+      </w:r>
+      <w:r>
+        <w:t xml:space="preserve"> bugs, principalmente relativos ao mapa</w:t>
       </w:r>
       <w:r>
         <w:t xml:space="preserve">, teve-se que dar </w:t>
@@ -4647,12 +3374,17 @@
         <w:t xml:space="preserve"> a algumas funções como (</w:t>
       </w:r>
       <w:proofErr w:type="spellStart"/>
+      <w:proofErr w:type="gramStart"/>
       <w:r>
         <w:t>onBackPressed</w:t>
       </w:r>
       <w:proofErr w:type="spellEnd"/>
       <w:r>
-        <w:t xml:space="preserve">(), </w:t>
+        <w:t>(</w:t>
+      </w:r>
+      <w:proofErr w:type="gramEnd"/>
+      <w:r>
+        <w:t xml:space="preserve">), </w:t>
       </w:r>
       <w:proofErr w:type="spellStart"/>
       <w:r>
@@ -4672,6 +3404,30 @@
       </w:r>
       <w:r>
         <w:t xml:space="preserve"> para resolver este problema</w:t>
+      </w:r>
+      <w:r>
+        <w:t>.</w:t>
+      </w:r>
+    </w:p>
+    <w:p>
+      <w:pPr>
+        <w:ind w:firstLine="359"/>
+        <w:jc w:val="left"/>
+      </w:pPr>
+      <w:r>
+        <w:t>De novo m</w:t>
+      </w:r>
+      <w:r>
+        <w:t xml:space="preserve">anter a aplicação a trabalhar em segundo plano </w:t>
+      </w:r>
+      <w:r>
+        <w:t xml:space="preserve">para receber notificações de Recordes de treino de outros utilizadores ou de reações às publicações do utilizador </w:t>
+      </w:r>
+      <w:r>
+        <w:t>também deu problemas</w:t>
+      </w:r>
+      <w:r>
+        <w:t>, teve que se criar um serviço para funcionar em segundo plano no telefone</w:t>
       </w:r>
       <w:r>
         <w:t>.</w:t>
@@ -4683,9 +3439,6 @@
         <w:ind w:firstLine="0"/>
         <w:jc w:val="left"/>
       </w:pPr>
-      <w:r>
-        <w:tab/>
-      </w:r>
     </w:p>
     <w:p>
       <w:pPr>
@@ -4711,6 +3464,98 @@
           <w:sz w:val="40"/>
         </w:rPr>
       </w:pPr>
+      <w:r>
+        <w:br w:type="page"/>
+      </w:r>
+    </w:p>
+    <w:p>
+      <w:pPr>
+        <w:pStyle w:val="Ttulo1"/>
+      </w:pPr>
+      <w:r>
+        <w:rPr>
+          <w:sz w:val="39"/>
+          <w:szCs w:val="39"/>
+        </w:rPr>
+        <w:lastRenderedPageBreak/>
+        <w:t>Justificação</w:t>
+      </w:r>
+      <w:r>
+        <w:t xml:space="preserve"> </w:t>
+      </w:r>
+      <w:r>
+        <w:rPr>
+          <w:sz w:val="39"/>
+          <w:szCs w:val="39"/>
+        </w:rPr>
+        <w:t>das Soluções Implementada</w:t>
+      </w:r>
+      <w:r>
+        <w:rPr>
+          <w:sz w:val="39"/>
+          <w:szCs w:val="39"/>
+        </w:rPr>
+        <w:t>s</w:t>
+      </w:r>
+    </w:p>
+    <w:p>
+      <w:pPr>
+        <w:ind w:firstLine="357"/>
+        <w:jc w:val="left"/>
+      </w:pPr>
+      <w:r>
+        <w:t xml:space="preserve">Decidimos utilizar uma </w:t>
+      </w:r>
+      <w:proofErr w:type="spellStart"/>
+      <w:r>
+        <w:t>recycler</w:t>
+      </w:r>
+      <w:proofErr w:type="spellEnd"/>
+      <w:r>
+        <w:t xml:space="preserve"> </w:t>
+      </w:r>
+      <w:proofErr w:type="spellStart"/>
+      <w:r>
+        <w:t>view</w:t>
+      </w:r>
+      <w:proofErr w:type="spellEnd"/>
+      <w:r>
+        <w:t xml:space="preserve"> no menu principal devido a ser mais simples de trabalhar e de navegar entre os treinos feitos pelo utilizador, ao mesmo tempo sem comprometer com algum dado importante a este.</w:t>
+      </w:r>
+    </w:p>
+    <w:p>
+      <w:pPr>
+        <w:ind w:firstLine="357"/>
+        <w:jc w:val="left"/>
+      </w:pPr>
+      <w:r>
+        <w:t xml:space="preserve">Refizemos a </w:t>
+      </w:r>
+      <w:proofErr w:type="spellStart"/>
+      <w:r>
+        <w:t>toolbar</w:t>
+      </w:r>
+      <w:proofErr w:type="spellEnd"/>
+      <w:r>
+        <w:t xml:space="preserve"> no menu principal, nos detalhes do treino e no perfil do utilizador para esta se adequar às necessidades de cada </w:t>
+      </w:r>
+      <w:proofErr w:type="spellStart"/>
+      <w:r>
+        <w:t>activity</w:t>
+      </w:r>
+      <w:proofErr w:type="spellEnd"/>
+      <w:r>
+        <w:t>.</w:t>
+      </w:r>
+    </w:p>
+    <w:p>
+      <w:pPr>
+        <w:ind w:firstLine="357"/>
+        <w:jc w:val="left"/>
+      </w:pPr>
+      <w:r>
+        <w:t>Mantive-mos a mesma palete de cores em todos os menus de forma a condizer com o logo da aplicação.</w:t>
+      </w:r>
       <w:r>
         <w:br w:type="page"/>
       </w:r>
@@ -4723,7 +3568,7 @@
           <w:numId w:val="0"/>
         </w:numPr>
       </w:pPr>
-      <w:bookmarkStart w:id="9" w:name="_Toc87024417"/>
+      <w:bookmarkStart w:id="9" w:name="_Toc92895882"/>
       <w:r>
         <w:lastRenderedPageBreak/>
         <w:t>Conclusão</w:t>
@@ -4732,39 +3577,56 @@
     </w:p>
     <w:p>
       <w:r>
-        <w:t xml:space="preserve">Para concluir, podemos dizer que acreditamos que temos uma boa base para o desenvolvimento deste projeto, onde iremos ganhar outras </w:t>
-      </w:r>
-      <w:r>
-        <w:t>competências</w:t>
-      </w:r>
-      <w:r>
-        <w:t xml:space="preserve"> e conhecimentos </w:t>
-      </w:r>
-      <w:r>
-        <w:t>daqueles que iremos adquirir nas aulas da unidade curricular de Acesso Movel a Sistemas de Informação.</w:t>
-      </w:r>
-      <w:r>
-        <w:t xml:space="preserve"> Além disso, é um projeto onde ambos</w:t>
-      </w:r>
-      <w:r>
-        <w:t xml:space="preserve"> os membros </w:t>
-      </w:r>
-      <w:r>
-        <w:t>est</w:t>
-      </w:r>
-      <w:r>
-        <w:t>ão</w:t>
-      </w:r>
-      <w:r>
-        <w:t xml:space="preserve"> bastante interessados para trabalhar, portanto irá desenvolver-se sem grandes contratempos.</w:t>
-      </w:r>
-    </w:p>
-    <w:p>
-      <w:r>
-        <w:t>Sabemos que este projeto irá ser bastante técnico por envolver a implementação de uma API externa, onde iremos ter que estudar a documentação da mesma para a podermos aplicar</w:t>
-      </w:r>
-      <w:r>
-        <w:t xml:space="preserve">. </w:t>
+        <w:t xml:space="preserve">Para concluir, sabemos que o projeto está bom e que se enquadra em todos os requisitos, </w:t>
+      </w:r>
+      <w:r>
+        <w:t>implement</w:t>
+      </w:r>
+      <w:r>
+        <w:t>á</w:t>
+      </w:r>
+      <w:r>
+        <w:t>mos</w:t>
+      </w:r>
+      <w:r>
+        <w:t xml:space="preserve"> as funcionalidades propostas inicialmente com a adição de </w:t>
+      </w:r>
+      <w:r>
+        <w:t>alguns extras</w:t>
+      </w:r>
+      <w:r>
+        <w:t>, assim como criar publicações após fazer um treino</w:t>
+      </w:r>
+      <w:r>
+        <w:t>.</w:t>
+      </w:r>
+    </w:p>
+    <w:p>
+      <w:r>
+        <w:t>Por resolver, temos as notificações em segundo plano, que funcionam apenas quando a aplicação está minimizada</w:t>
+      </w:r>
+      <w:r>
+        <w:t xml:space="preserve"> ou aberta, ou seja, quando se fechar totalmente a aplicação o utilizador deixa de receber notificações.</w:t>
+      </w:r>
+    </w:p>
+    <w:p>
+      <w:r>
+        <w:t xml:space="preserve">Aprendemos bastante com este projeto e depois das apresentações queremos continuar a desenvolver este projeto para o </w:t>
+      </w:r>
+      <w:r>
+        <w:t>aperfeiçoarmos</w:t>
+      </w:r>
+      <w:r>
+        <w:t xml:space="preserve"> e </w:t>
+      </w:r>
+      <w:r>
+        <w:t>adicionarmos</w:t>
+      </w:r>
+      <w:r>
+        <w:t xml:space="preserve"> mais funcionalidades de forma a podermos o lançar um dia</w:t>
+      </w:r>
+      <w:r>
+        <w:t xml:space="preserve"> mais tarde.</w:t>
       </w:r>
     </w:p>
     <w:p>
@@ -4796,7 +3658,7 @@
           <w:rFonts w:ascii="Arial" w:hAnsi="Arial" w:cs="Arial"/>
         </w:rPr>
       </w:pPr>
-      <w:hyperlink r:id="rId25" w:history="1">
+      <w:hyperlink r:id="rId15" w:history="1">
         <w:r>
           <w:rPr>
             <w:rStyle w:val="Hiperligao"/>
@@ -4813,7 +3675,7 @@
           <w:rFonts w:ascii="Arial" w:hAnsi="Arial" w:cs="Arial"/>
         </w:rPr>
       </w:pPr>
-      <w:hyperlink r:id="rId26" w:history="1">
+      <w:hyperlink r:id="rId16" w:history="1">
         <w:r>
           <w:rPr>
             <w:rStyle w:val="Hiperligao"/>
@@ -4824,8 +3686,8 @@
       </w:hyperlink>
     </w:p>
     <w:sectPr>
-      <w:footerReference w:type="default" r:id="rId27"/>
-      <w:footerReference w:type="first" r:id="rId28"/>
+      <w:footerReference w:type="default" r:id="rId17"/>
+      <w:footerReference w:type="first" r:id="rId18"/>
       <w:pgSz w:w="11906" w:h="16838"/>
       <w:pgMar w:top="1418" w:right="1418" w:bottom="1418" w:left="1701" w:header="709" w:footer="709" w:gutter="0"/>
       <w:pgNumType w:start="1"/>
@@ -4981,7 +3843,7 @@
       <w:lvlText w:val="%1."/>
       <w:lvlJc w:val="left"/>
       <w:pPr>
-        <w:ind w:left="360" w:hanging="360"/>
+        <w:ind w:left="786" w:hanging="360"/>
       </w:pPr>
     </w:lvl>
     <w:lvl w:ilvl="1">
@@ -5714,6 +4576,92 @@
     </w:lvl>
   </w:abstractNum>
   <w:abstractNum w:abstractNumId="7" w15:restartNumberingAfterBreak="0">
+    <w:nsid w:val="67626E88"/>
+    <w:multiLevelType w:val="hybridMultilevel"/>
+    <w:tmpl w:val="69846906"/>
+    <w:lvl w:ilvl="0" w:tplc="0816000F">
+      <w:start w:val="1"/>
+      <w:numFmt w:val="decimal"/>
+      <w:lvlText w:val="%1."/>
+      <w:lvlJc w:val="left"/>
+      <w:pPr>
+        <w:ind w:left="720" w:hanging="360"/>
+      </w:pPr>
+    </w:lvl>
+    <w:lvl w:ilvl="1" w:tplc="08160019" w:tentative="1">
+      <w:start w:val="1"/>
+      <w:numFmt w:val="lowerLetter"/>
+      <w:lvlText w:val="%2."/>
+      <w:lvlJc w:val="left"/>
+      <w:pPr>
+        <w:ind w:left="1440" w:hanging="360"/>
+      </w:pPr>
+    </w:lvl>
+    <w:lvl w:ilvl="2" w:tplc="0816001B" w:tentative="1">
+      <w:start w:val="1"/>
+      <w:numFmt w:val="lowerRoman"/>
+      <w:lvlText w:val="%3."/>
+      <w:lvlJc w:val="right"/>
+      <w:pPr>
+        <w:ind w:left="2160" w:hanging="180"/>
+      </w:pPr>
+    </w:lvl>
+    <w:lvl w:ilvl="3" w:tplc="0816000F" w:tentative="1">
+      <w:start w:val="1"/>
+      <w:numFmt w:val="decimal"/>
+      <w:lvlText w:val="%4."/>
+      <w:lvlJc w:val="left"/>
+      <w:pPr>
+        <w:ind w:left="2880" w:hanging="360"/>
+      </w:pPr>
+    </w:lvl>
+    <w:lvl w:ilvl="4" w:tplc="08160019" w:tentative="1">
+      <w:start w:val="1"/>
+      <w:numFmt w:val="lowerLetter"/>
+      <w:lvlText w:val="%5."/>
+      <w:lvlJc w:val="left"/>
+      <w:pPr>
+        <w:ind w:left="3600" w:hanging="360"/>
+      </w:pPr>
+    </w:lvl>
+    <w:lvl w:ilvl="5" w:tplc="0816001B" w:tentative="1">
+      <w:start w:val="1"/>
+      <w:numFmt w:val="lowerRoman"/>
+      <w:lvlText w:val="%6."/>
+      <w:lvlJc w:val="right"/>
+      <w:pPr>
+        <w:ind w:left="4320" w:hanging="180"/>
+      </w:pPr>
+    </w:lvl>
+    <w:lvl w:ilvl="6" w:tplc="0816000F" w:tentative="1">
+      <w:start w:val="1"/>
+      <w:numFmt w:val="decimal"/>
+      <w:lvlText w:val="%7."/>
+      <w:lvlJc w:val="left"/>
+      <w:pPr>
+        <w:ind w:left="5040" w:hanging="360"/>
+      </w:pPr>
+    </w:lvl>
+    <w:lvl w:ilvl="7" w:tplc="08160019" w:tentative="1">
+      <w:start w:val="1"/>
+      <w:numFmt w:val="lowerLetter"/>
+      <w:lvlText w:val="%8."/>
+      <w:lvlJc w:val="left"/>
+      <w:pPr>
+        <w:ind w:left="5760" w:hanging="360"/>
+      </w:pPr>
+    </w:lvl>
+    <w:lvl w:ilvl="8" w:tplc="0816001B" w:tentative="1">
+      <w:start w:val="1"/>
+      <w:numFmt w:val="lowerRoman"/>
+      <w:lvlText w:val="%9."/>
+      <w:lvlJc w:val="right"/>
+      <w:pPr>
+        <w:ind w:left="6480" w:hanging="180"/>
+      </w:pPr>
+    </w:lvl>
+  </w:abstractNum>
+  <w:abstractNum w:abstractNumId="8" w15:restartNumberingAfterBreak="0">
     <w:nsid w:val="676F5994"/>
     <w:multiLevelType w:val="hybridMultilevel"/>
     <w:tmpl w:val="AA90DBAA"/>
@@ -5803,7 +4751,7 @@
     </w:lvl>
   </w:abstractNum>
   <w:num w:numId="1">
-    <w:abstractNumId w:val="7"/>
+    <w:abstractNumId w:val="8"/>
   </w:num>
   <w:num w:numId="2">
     <w:abstractNumId w:val="2"/>
@@ -5855,6 +4803,9 @@
   </w:num>
   <w:num w:numId="9">
     <w:abstractNumId w:val="6"/>
+  </w:num>
+  <w:num w:numId="10">
+    <w:abstractNumId w:val="7"/>
   </w:num>
 </w:numbering>
 </file>
@@ -6434,6 +5385,7 @@
         <w:bottom w:val="single" w:sz="8" w:space="1" w:color="auto"/>
       </w:pBdr>
       <w:spacing w:after="240" w:line="240" w:lineRule="auto"/>
+      <w:ind w:left="360"/>
       <w:jc w:val="left"/>
     </w:pPr>
     <w:rPr>
@@ -7445,6 +6397,10 @@
 </file>
 
 <file path=customXml/item1.xml><?xml version="1.0" encoding="utf-8"?>
+<b:Sources xmlns:b="http://schemas.openxmlformats.org/officeDocument/2006/bibliography" xmlns="http://schemas.openxmlformats.org/officeDocument/2006/bibliography" SelectedStyle="\APA.XSL" StyleName="APA"/>
+</file>
+
+<file path=customXml/item2.xml><?xml version="1.0" encoding="utf-8"?>
 <MENU label="Campos" version="1">
   <NODE label="Novo Registo" type="NewCard" replaceValue="false">
     <FIELD label="Nº de Registo">
@@ -8688,20 +7644,16 @@
 </MENU>
 </file>
 
-<file path=customXml/item2.xml><?xml version="1.0" encoding="utf-8"?>
-<b:Sources xmlns:b="http://schemas.openxmlformats.org/officeDocument/2006/bibliography" xmlns="http://schemas.openxmlformats.org/officeDocument/2006/bibliography" SelectedStyle="\APA.XSL" StyleName="APA"/>
-</file>
-
 <file path=customXml/itemProps1.xml><?xml version="1.0" encoding="utf-8"?>
-<ds:datastoreItem xmlns:ds="http://schemas.openxmlformats.org/officeDocument/2006/customXml" ds:itemID="{5BE40977-15C1-4F89-8625-D3B696DD90BF}">
-  <ds:schemaRefs/>
-</ds:datastoreItem>
-</file>
-
-<file path=customXml/itemProps2.xml><?xml version="1.0" encoding="utf-8"?>
 <ds:datastoreItem xmlns:ds="http://schemas.openxmlformats.org/officeDocument/2006/customXml" ds:itemID="{663CC4DD-6A56-4C39-AC70-E370404A76C5}">
   <ds:schemaRefs>
     <ds:schemaRef ds:uri="http://schemas.openxmlformats.org/officeDocument/2006/bibliography"/>
   </ds:schemaRefs>
 </ds:datastoreItem>
+</file>
+
+<file path=customXml/itemProps2.xml><?xml version="1.0" encoding="utf-8"?>
+<ds:datastoreItem xmlns:ds="http://schemas.openxmlformats.org/officeDocument/2006/customXml" ds:itemID="{5BE40977-15C1-4F89-8625-D3B696DD90BF}">
+  <ds:schemaRefs/>
+</ds:datastoreItem>
 </file>
</xml_diff>